<commit_message>
We continue with the report of the HILL Cipher practice
</commit_message>
<xml_diff>
--- a/Practices/2 - HILL Cipher/Report.docx
+++ b/Practices/2 - HILL Cipher/Report.docx
@@ -2011,6 +2011,1052 @@
           <w:lang w:val="en-US"/>
         </w:rPr>
       </w:pPr>
+      <w:r>
+        <w:rPr>
+          <w:rFonts w:ascii="Times New Roman" w:hAnsi="Times New Roman" w:cs="Times New Roman"/>
+          <w:lang w:val="en-US"/>
+        </w:rPr>
+        <w:t>First, we need to understand that, this cipher use matrix operations. The following formula represents the easiest Mode of Operation we implement on the practice:</w:t>
+      </w:r>
+    </w:p>
+    <w:p>
+      <w:pPr>
+        <w:jc w:val="center"/>
+        <w:rPr>
+          <w:rFonts w:ascii="Times New Roman" w:hAnsi="Times New Roman" w:cs="Times New Roman"/>
+          <w:sz w:val="28"/>
+          <w:lang w:val="en-US"/>
+        </w:rPr>
+      </w:pPr>
+      <w:r>
+        <w:rPr>
+          <w:rFonts w:ascii="Times New Roman" w:hAnsi="Times New Roman" w:cs="Times New Roman"/>
+          <w:sz w:val="28"/>
+          <w:lang w:val="en-US"/>
+        </w:rPr>
+        <w:t>C = p · K mod n</w:t>
+      </w:r>
+    </w:p>
+    <w:p>
+      <w:pPr>
+        <w:rPr>
+          <w:rFonts w:ascii="Times New Roman" w:hAnsi="Times New Roman" w:cs="Times New Roman"/>
+          <w:lang w:val="en-US"/>
+        </w:rPr>
+      </w:pPr>
+      <w:r>
+        <w:rPr>
+          <w:rFonts w:ascii="Times New Roman" w:hAnsi="Times New Roman" w:cs="Times New Roman"/>
+          <w:lang w:val="en-US"/>
+        </w:rPr>
+        <w:t>Where:</w:t>
+      </w:r>
+    </w:p>
+    <w:p>
+      <w:pPr>
+        <w:pStyle w:val="Prrafodelista"/>
+        <w:numPr>
+          <w:ilvl w:val="0"/>
+          <w:numId w:val="6"/>
+        </w:numPr>
+        <w:rPr>
+          <w:rFonts w:ascii="Times New Roman" w:hAnsi="Times New Roman" w:cs="Times New Roman"/>
+          <w:lang w:val="en-US"/>
+        </w:rPr>
+      </w:pPr>
+      <w:r>
+        <w:rPr>
+          <w:rFonts w:ascii="Times New Roman" w:hAnsi="Times New Roman" w:cs="Times New Roman"/>
+          <w:lang w:val="en-US"/>
+        </w:rPr>
+        <w:t>C = Ciphered text</w:t>
+      </w:r>
+    </w:p>
+    <w:p>
+      <w:pPr>
+        <w:pStyle w:val="Prrafodelista"/>
+        <w:numPr>
+          <w:ilvl w:val="0"/>
+          <w:numId w:val="6"/>
+        </w:numPr>
+        <w:rPr>
+          <w:rFonts w:ascii="Times New Roman" w:hAnsi="Times New Roman" w:cs="Times New Roman"/>
+          <w:lang w:val="en-US"/>
+        </w:rPr>
+      </w:pPr>
+      <w:r>
+        <w:rPr>
+          <w:rFonts w:ascii="Times New Roman" w:hAnsi="Times New Roman" w:cs="Times New Roman"/>
+          <w:lang w:val="en-US"/>
+        </w:rPr>
+        <w:t>p = Plaintext</w:t>
+      </w:r>
+    </w:p>
+    <w:p>
+      <w:pPr>
+        <w:pStyle w:val="Prrafodelista"/>
+        <w:numPr>
+          <w:ilvl w:val="0"/>
+          <w:numId w:val="6"/>
+        </w:numPr>
+        <w:rPr>
+          <w:rFonts w:ascii="Times New Roman" w:hAnsi="Times New Roman" w:cs="Times New Roman"/>
+          <w:lang w:val="en-US"/>
+        </w:rPr>
+      </w:pPr>
+      <w:r>
+        <w:rPr>
+          <w:rFonts w:ascii="Times New Roman" w:hAnsi="Times New Roman" w:cs="Times New Roman"/>
+          <w:lang w:val="en-US"/>
+        </w:rPr>
+        <w:t>K = Key</w:t>
+      </w:r>
+    </w:p>
+    <w:p>
+      <w:pPr>
+        <w:pStyle w:val="Prrafodelista"/>
+        <w:numPr>
+          <w:ilvl w:val="0"/>
+          <w:numId w:val="6"/>
+        </w:numPr>
+        <w:rPr>
+          <w:rFonts w:ascii="Times New Roman" w:hAnsi="Times New Roman" w:cs="Times New Roman"/>
+          <w:lang w:val="en-US"/>
+        </w:rPr>
+      </w:pPr>
+      <w:r>
+        <w:rPr>
+          <w:rFonts w:ascii="Times New Roman" w:hAnsi="Times New Roman" w:cs="Times New Roman"/>
+          <w:lang w:val="en-US"/>
+        </w:rPr>
+        <w:t>n = Size of the alphabet</w:t>
+      </w:r>
+    </w:p>
+    <w:p>
+      <w:pPr>
+        <w:rPr>
+          <w:rFonts w:ascii="Times New Roman" w:hAnsi="Times New Roman" w:cs="Times New Roman"/>
+          <w:lang w:val="en-US"/>
+        </w:rPr>
+      </w:pPr>
+      <w:r>
+        <w:rPr>
+          <w:rFonts w:ascii="Times New Roman" w:hAnsi="Times New Roman" w:cs="Times New Roman"/>
+          <w:lang w:val="en-US"/>
+        </w:rPr>
+        <w:t>The previous formula, applies Electronic Codebook Mode, which is represented on Figure 1.</w:t>
+      </w:r>
+    </w:p>
+    <w:p>
+      <w:pPr>
+        <w:keepNext/>
+        <w:jc w:val="center"/>
+      </w:pPr>
+      <w:r>
+        <w:rPr>
+          <w:noProof/>
+        </w:rPr>
+        <w:drawing>
+          <wp:inline distT="0" distB="0" distL="0" distR="0" wp14:anchorId="4E5E5B48" wp14:editId="14E0BF23">
+            <wp:extent cx="4019550" cy="1809750"/>
+            <wp:effectExtent l="0" t="0" r="0" b="0"/>
+            <wp:docPr id="39" name="Imagen 39"/>
+            <wp:cNvGraphicFramePr>
+              <a:graphicFrameLocks xmlns:a="http://schemas.openxmlformats.org/drawingml/2006/main" noChangeAspect="1"/>
+            </wp:cNvGraphicFramePr>
+            <a:graphic xmlns:a="http://schemas.openxmlformats.org/drawingml/2006/main">
+              <a:graphicData uri="http://schemas.openxmlformats.org/drawingml/2006/picture">
+                <pic:pic xmlns:pic="http://schemas.openxmlformats.org/drawingml/2006/picture">
+                  <pic:nvPicPr>
+                    <pic:cNvPr id="1" name=""/>
+                    <pic:cNvPicPr/>
+                  </pic:nvPicPr>
+                  <pic:blipFill>
+                    <a:blip r:embed="rId15"/>
+                    <a:stretch>
+                      <a:fillRect/>
+                    </a:stretch>
+                  </pic:blipFill>
+                  <pic:spPr>
+                    <a:xfrm>
+                      <a:off x="0" y="0"/>
+                      <a:ext cx="4019550" cy="1809750"/>
+                    </a:xfrm>
+                    <a:prstGeom prst="rect">
+                      <a:avLst/>
+                    </a:prstGeom>
+                  </pic:spPr>
+                </pic:pic>
+              </a:graphicData>
+            </a:graphic>
+          </wp:inline>
+        </w:drawing>
+      </w:r>
+    </w:p>
+    <w:p>
+      <w:pPr>
+        <w:pStyle w:val="Descripcin"/>
+        <w:jc w:val="center"/>
+        <w:rPr>
+          <w:i w:val="0"/>
+          <w:iCs w:val="0"/>
+          <w:lang w:val="en-US"/>
+        </w:rPr>
+      </w:pPr>
+      <w:r>
+        <w:t xml:space="preserve">Figure </w:t>
+      </w:r>
+      <w:fldSimple w:instr=" SEQ Figure \* ARABIC ">
+        <w:r>
+          <w:rPr>
+            <w:noProof/>
+          </w:rPr>
+          <w:t>1</w:t>
+        </w:r>
+      </w:fldSimple>
+      <w:r>
+        <w:t xml:space="preserve">. </w:t>
+      </w:r>
+      <w:r>
+        <w:rPr>
+          <w:lang w:val="en-US"/>
+        </w:rPr>
+        <w:t>Electronic Codebook Diagram</w:t>
+      </w:r>
+    </w:p>
+    <w:p>
+      <w:pPr>
+        <w:rPr>
+          <w:rFonts w:ascii="Times New Roman" w:hAnsi="Times New Roman" w:cs="Times New Roman"/>
+          <w:lang w:val="en-US"/>
+        </w:rPr>
+      </w:pPr>
+      <w:r>
+        <w:rPr>
+          <w:rFonts w:ascii="Times New Roman" w:hAnsi="Times New Roman" w:cs="Times New Roman"/>
+          <w:lang w:val="en-US"/>
+        </w:rPr>
+        <w:t>Figure 1 shows the diagram to ECB Mode, we can note that:</w:t>
+      </w:r>
+    </w:p>
+    <w:p>
+      <w:pPr>
+        <w:rPr>
+          <w:rFonts w:ascii="Times New Roman" w:hAnsi="Times New Roman" w:cs="Times New Roman"/>
+          <w:noProof/>
+          <w:lang w:val="en-US"/>
+        </w:rPr>
+      </w:pPr>
+      <w:r>
+        <w:rPr>
+          <w:rFonts w:ascii="Times New Roman" w:hAnsi="Times New Roman" w:cs="Times New Roman"/>
+          <w:noProof/>
+          <w:lang w:val="en-US"/>
+        </w:rPr>
+        <w:t>C</w:t>
+      </w:r>
+      <w:r>
+        <w:rPr>
+          <w:rFonts w:ascii="Times New Roman" w:hAnsi="Times New Roman" w:cs="Times New Roman"/>
+          <w:noProof/>
+          <w:vertAlign w:val="subscript"/>
+          <w:lang w:val="en-US"/>
+        </w:rPr>
+        <w:t>0</w:t>
+      </w:r>
+      <w:r>
+        <w:rPr>
+          <w:rFonts w:ascii="Times New Roman" w:hAnsi="Times New Roman" w:cs="Times New Roman"/>
+          <w:noProof/>
+          <w:lang w:val="en-US"/>
+        </w:rPr>
+        <w:t xml:space="preserve"> = E</w:t>
+      </w:r>
+      <w:r>
+        <w:rPr>
+          <w:rFonts w:ascii="Times New Roman" w:hAnsi="Times New Roman" w:cs="Times New Roman"/>
+          <w:noProof/>
+          <w:vertAlign w:val="subscript"/>
+          <w:lang w:val="en-US"/>
+        </w:rPr>
+        <w:t>k</w:t>
+      </w:r>
+      <w:r>
+        <w:rPr>
+          <w:rFonts w:ascii="Times New Roman" w:hAnsi="Times New Roman" w:cs="Times New Roman"/>
+          <w:noProof/>
+          <w:lang w:val="en-US"/>
+        </w:rPr>
+        <w:t xml:space="preserve"> (P</w:t>
+      </w:r>
+      <w:r>
+        <w:rPr>
+          <w:rFonts w:ascii="Times New Roman" w:hAnsi="Times New Roman" w:cs="Times New Roman"/>
+          <w:noProof/>
+          <w:vertAlign w:val="subscript"/>
+          <w:lang w:val="en-US"/>
+        </w:rPr>
+        <w:t>0</w:t>
+      </w:r>
+      <w:r>
+        <w:rPr>
+          <w:rFonts w:ascii="Times New Roman" w:hAnsi="Times New Roman" w:cs="Times New Roman"/>
+          <w:noProof/>
+          <w:lang w:val="en-US"/>
+        </w:rPr>
+        <w:t>)</w:t>
+      </w:r>
+      <w:r>
+        <w:rPr>
+          <w:rFonts w:ascii="Times New Roman" w:hAnsi="Times New Roman" w:cs="Times New Roman"/>
+          <w:noProof/>
+          <w:lang w:val="en-US"/>
+        </w:rPr>
+        <w:tab/>
+      </w:r>
+      <w:r>
+        <w:rPr>
+          <w:rFonts w:ascii="Times New Roman" w:hAnsi="Times New Roman" w:cs="Times New Roman"/>
+          <w:noProof/>
+          <w:lang w:val="en-US"/>
+        </w:rPr>
+        <w:tab/>
+        <w:t>C</w:t>
+      </w:r>
+      <w:r>
+        <w:rPr>
+          <w:rFonts w:ascii="Times New Roman" w:hAnsi="Times New Roman" w:cs="Times New Roman"/>
+          <w:noProof/>
+          <w:vertAlign w:val="subscript"/>
+          <w:lang w:val="en-US"/>
+        </w:rPr>
+        <w:t>1</w:t>
+      </w:r>
+      <w:r>
+        <w:rPr>
+          <w:rFonts w:ascii="Times New Roman" w:hAnsi="Times New Roman" w:cs="Times New Roman"/>
+          <w:noProof/>
+          <w:lang w:val="en-US"/>
+        </w:rPr>
+        <w:t xml:space="preserve"> = E</w:t>
+      </w:r>
+      <w:r>
+        <w:rPr>
+          <w:rFonts w:ascii="Times New Roman" w:hAnsi="Times New Roman" w:cs="Times New Roman"/>
+          <w:noProof/>
+          <w:vertAlign w:val="subscript"/>
+          <w:lang w:val="en-US"/>
+        </w:rPr>
+        <w:t>k</w:t>
+      </w:r>
+      <w:r>
+        <w:rPr>
+          <w:rFonts w:ascii="Times New Roman" w:hAnsi="Times New Roman" w:cs="Times New Roman"/>
+          <w:noProof/>
+          <w:lang w:val="en-US"/>
+        </w:rPr>
+        <w:t xml:space="preserve"> (P</w:t>
+      </w:r>
+      <w:r>
+        <w:rPr>
+          <w:rFonts w:ascii="Times New Roman" w:hAnsi="Times New Roman" w:cs="Times New Roman"/>
+          <w:noProof/>
+          <w:vertAlign w:val="subscript"/>
+          <w:lang w:val="en-US"/>
+        </w:rPr>
+        <w:t>1</w:t>
+      </w:r>
+      <w:r>
+        <w:rPr>
+          <w:rFonts w:ascii="Times New Roman" w:hAnsi="Times New Roman" w:cs="Times New Roman"/>
+          <w:noProof/>
+          <w:lang w:val="en-US"/>
+        </w:rPr>
+        <w:t>)</w:t>
+      </w:r>
+      <w:r>
+        <w:rPr>
+          <w:rFonts w:ascii="Times New Roman" w:hAnsi="Times New Roman" w:cs="Times New Roman"/>
+          <w:noProof/>
+          <w:lang w:val="en-US"/>
+        </w:rPr>
+        <w:tab/>
+      </w:r>
+      <w:r>
+        <w:rPr>
+          <w:rFonts w:ascii="Times New Roman" w:hAnsi="Times New Roman" w:cs="Times New Roman"/>
+          <w:noProof/>
+          <w:lang w:val="en-US"/>
+        </w:rPr>
+        <w:tab/>
+        <w:t>C</w:t>
+      </w:r>
+      <w:r>
+        <w:rPr>
+          <w:rFonts w:ascii="Times New Roman" w:hAnsi="Times New Roman" w:cs="Times New Roman"/>
+          <w:noProof/>
+          <w:vertAlign w:val="subscript"/>
+          <w:lang w:val="en-US"/>
+        </w:rPr>
+        <w:t>2</w:t>
+      </w:r>
+      <w:r>
+        <w:rPr>
+          <w:rFonts w:ascii="Times New Roman" w:hAnsi="Times New Roman" w:cs="Times New Roman"/>
+          <w:noProof/>
+          <w:lang w:val="en-US"/>
+        </w:rPr>
+        <w:t xml:space="preserve"> = E</w:t>
+      </w:r>
+      <w:r>
+        <w:rPr>
+          <w:rFonts w:ascii="Times New Roman" w:hAnsi="Times New Roman" w:cs="Times New Roman"/>
+          <w:noProof/>
+          <w:vertAlign w:val="subscript"/>
+          <w:lang w:val="en-US"/>
+        </w:rPr>
+        <w:t>k</w:t>
+      </w:r>
+      <w:r>
+        <w:rPr>
+          <w:rFonts w:ascii="Times New Roman" w:hAnsi="Times New Roman" w:cs="Times New Roman"/>
+          <w:noProof/>
+          <w:lang w:val="en-US"/>
+        </w:rPr>
+        <w:t xml:space="preserve"> (P</w:t>
+      </w:r>
+      <w:r>
+        <w:rPr>
+          <w:rFonts w:ascii="Times New Roman" w:hAnsi="Times New Roman" w:cs="Times New Roman"/>
+          <w:noProof/>
+          <w:vertAlign w:val="subscript"/>
+          <w:lang w:val="en-US"/>
+        </w:rPr>
+        <w:t>2</w:t>
+      </w:r>
+      <w:r>
+        <w:rPr>
+          <w:rFonts w:ascii="Times New Roman" w:hAnsi="Times New Roman" w:cs="Times New Roman"/>
+          <w:noProof/>
+          <w:lang w:val="en-US"/>
+        </w:rPr>
+        <w:t>)</w:t>
+      </w:r>
+      <w:r>
+        <w:rPr>
+          <w:rFonts w:ascii="Times New Roman" w:hAnsi="Times New Roman" w:cs="Times New Roman"/>
+          <w:noProof/>
+          <w:lang w:val="en-US"/>
+        </w:rPr>
+        <w:tab/>
+      </w:r>
+      <w:r>
+        <w:rPr>
+          <w:rFonts w:ascii="Times New Roman" w:hAnsi="Times New Roman" w:cs="Times New Roman"/>
+          <w:noProof/>
+          <w:lang w:val="en-US"/>
+        </w:rPr>
+        <w:tab/>
+        <w:t>…</w:t>
+      </w:r>
+      <w:r>
+        <w:rPr>
+          <w:rFonts w:ascii="Times New Roman" w:hAnsi="Times New Roman" w:cs="Times New Roman"/>
+          <w:noProof/>
+          <w:lang w:val="en-US"/>
+        </w:rPr>
+        <w:tab/>
+      </w:r>
+      <w:r>
+        <w:rPr>
+          <w:rFonts w:ascii="Times New Roman" w:hAnsi="Times New Roman" w:cs="Times New Roman"/>
+          <w:b/>
+          <w:noProof/>
+          <w:lang w:val="en-US"/>
+        </w:rPr>
+        <w:t>C</w:t>
+      </w:r>
+      <w:r>
+        <w:rPr>
+          <w:rFonts w:ascii="Times New Roman" w:hAnsi="Times New Roman" w:cs="Times New Roman"/>
+          <w:b/>
+          <w:noProof/>
+          <w:vertAlign w:val="subscript"/>
+          <w:lang w:val="en-US"/>
+        </w:rPr>
+        <w:t>n</w:t>
+      </w:r>
+      <w:r>
+        <w:rPr>
+          <w:rFonts w:ascii="Times New Roman" w:hAnsi="Times New Roman" w:cs="Times New Roman"/>
+          <w:b/>
+          <w:noProof/>
+          <w:lang w:val="en-US"/>
+        </w:rPr>
+        <w:t xml:space="preserve"> = E</w:t>
+      </w:r>
+      <w:r>
+        <w:rPr>
+          <w:rFonts w:ascii="Times New Roman" w:hAnsi="Times New Roman" w:cs="Times New Roman"/>
+          <w:b/>
+          <w:noProof/>
+          <w:vertAlign w:val="subscript"/>
+          <w:lang w:val="en-US"/>
+        </w:rPr>
+        <w:t>k</w:t>
+      </w:r>
+      <w:r>
+        <w:rPr>
+          <w:rFonts w:ascii="Times New Roman" w:hAnsi="Times New Roman" w:cs="Times New Roman"/>
+          <w:b/>
+          <w:noProof/>
+          <w:lang w:val="en-US"/>
+        </w:rPr>
+        <w:t xml:space="preserve"> (P</w:t>
+      </w:r>
+      <w:r>
+        <w:rPr>
+          <w:rFonts w:ascii="Times New Roman" w:hAnsi="Times New Roman" w:cs="Times New Roman"/>
+          <w:b/>
+          <w:noProof/>
+          <w:vertAlign w:val="subscript"/>
+          <w:lang w:val="en-US"/>
+        </w:rPr>
+        <w:t>n</w:t>
+      </w:r>
+      <w:r>
+        <w:rPr>
+          <w:rFonts w:ascii="Times New Roman" w:hAnsi="Times New Roman" w:cs="Times New Roman"/>
+          <w:b/>
+          <w:noProof/>
+          <w:lang w:val="en-US"/>
+        </w:rPr>
+        <w:t>)</w:t>
+      </w:r>
+    </w:p>
+    <w:p>
+      <w:pPr>
+        <w:rPr>
+          <w:rFonts w:ascii="Times New Roman" w:hAnsi="Times New Roman" w:cs="Times New Roman"/>
+          <w:noProof/>
+          <w:lang w:val="en-US"/>
+        </w:rPr>
+      </w:pPr>
+      <w:r>
+        <w:rPr>
+          <w:rFonts w:ascii="Times New Roman" w:hAnsi="Times New Roman" w:cs="Times New Roman"/>
+          <w:noProof/>
+          <w:lang w:val="en-US"/>
+        </w:rPr>
+        <w:t>Now, to decrypt the image, we can apply “Dk” both on the left and right sides of the formula:</w:t>
+      </w:r>
+    </w:p>
+    <w:p>
+      <w:pPr>
+        <w:rPr>
+          <w:rFonts w:ascii="Times New Roman" w:hAnsi="Times New Roman" w:cs="Times New Roman"/>
+          <w:b/>
+          <w:noProof/>
+          <w:lang w:val="en-US"/>
+        </w:rPr>
+      </w:pPr>
+      <w:r>
+        <w:rPr>
+          <w:rFonts w:ascii="Times New Roman" w:hAnsi="Times New Roman" w:cs="Times New Roman"/>
+          <w:noProof/>
+          <w:lang w:val="en-US"/>
+        </w:rPr>
+        <mc:AlternateContent>
+          <mc:Choice Requires="wps">
+            <w:drawing>
+              <wp:anchor distT="0" distB="0" distL="114300" distR="114300" simplePos="0" relativeHeight="251694080" behindDoc="0" locked="0" layoutInCell="1" allowOverlap="1" wp14:anchorId="01969EFD" wp14:editId="6FCFD71C">
+                <wp:simplePos x="0" y="0"/>
+                <wp:positionH relativeFrom="column">
+                  <wp:posOffset>2314575</wp:posOffset>
+                </wp:positionH>
+                <wp:positionV relativeFrom="paragraph">
+                  <wp:posOffset>85725</wp:posOffset>
+                </wp:positionV>
+                <wp:extent cx="304800" cy="0"/>
+                <wp:effectExtent l="0" t="76200" r="19050" b="95250"/>
+                <wp:wrapNone/>
+                <wp:docPr id="42" name="Conector recto de flecha 42"/>
+                <wp:cNvGraphicFramePr/>
+                <a:graphic xmlns:a="http://schemas.openxmlformats.org/drawingml/2006/main">
+                  <a:graphicData uri="http://schemas.microsoft.com/office/word/2010/wordprocessingShape">
+                    <wps:wsp>
+                      <wps:cNvCnPr/>
+                      <wps:spPr>
+                        <a:xfrm>
+                          <a:off x="0" y="0"/>
+                          <a:ext cx="304800" cy="0"/>
+                        </a:xfrm>
+                        <a:prstGeom prst="straightConnector1">
+                          <a:avLst/>
+                        </a:prstGeom>
+                        <a:noFill/>
+                        <a:ln w="9525" cap="flat" cmpd="sng" algn="ctr">
+                          <a:solidFill>
+                            <a:sysClr val="windowText" lastClr="000000">
+                              <a:shade val="95000"/>
+                              <a:satMod val="105000"/>
+                            </a:sysClr>
+                          </a:solidFill>
+                          <a:prstDash val="solid"/>
+                          <a:tailEnd type="triangle"/>
+                        </a:ln>
+                        <a:effectLst/>
+                      </wps:spPr>
+                      <wps:bodyPr/>
+                    </wps:wsp>
+                  </a:graphicData>
+                </a:graphic>
+              </wp:anchor>
+            </w:drawing>
+          </mc:Choice>
+          <mc:Fallback>
+            <w:pict>
+              <v:shapetype w14:anchorId="336FE255" id="_x0000_t32" coordsize="21600,21600" o:spt="32" o:oned="t" path="m,l21600,21600e" filled="f">
+                <v:path arrowok="t" fillok="f" o:connecttype="none"/>
+                <o:lock v:ext="edit" shapetype="t"/>
+              </v:shapetype>
+              <v:shape id="Conector recto de flecha 42" o:spid="_x0000_s1026" type="#_x0000_t32" style="position:absolute;margin-left:182.25pt;margin-top:6.75pt;width:24pt;height:0;z-index:251694080;visibility:visible;mso-wrap-style:square;mso-wrap-distance-left:9pt;mso-wrap-distance-top:0;mso-wrap-distance-right:9pt;mso-wrap-distance-bottom:0;mso-position-horizontal:absolute;mso-position-horizontal-relative:text;mso-position-vertical:absolute;mso-position-vertical-relative:text" o:gfxdata="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">
+                <v:stroke endarrow="block"/>
+              </v:shape>
+            </w:pict>
+          </mc:Fallback>
+        </mc:AlternateContent>
+      </w:r>
+      <w:r>
+        <w:rPr>
+          <w:rFonts w:ascii="Times New Roman" w:hAnsi="Times New Roman" w:cs="Times New Roman"/>
+          <w:noProof/>
+          <w:lang w:val="en-US"/>
+        </w:rPr>
+        <mc:AlternateContent>
+          <mc:Choice Requires="wps">
+            <w:drawing>
+              <wp:anchor distT="0" distB="0" distL="114300" distR="114300" simplePos="0" relativeHeight="251692032" behindDoc="0" locked="0" layoutInCell="1" allowOverlap="1" wp14:anchorId="718045B7" wp14:editId="210307CD">
+                <wp:simplePos x="0" y="0"/>
+                <wp:positionH relativeFrom="column">
+                  <wp:posOffset>691515</wp:posOffset>
+                </wp:positionH>
+                <wp:positionV relativeFrom="paragraph">
+                  <wp:posOffset>94615</wp:posOffset>
+                </wp:positionV>
+                <wp:extent cx="304800" cy="0"/>
+                <wp:effectExtent l="0" t="76200" r="19050" b="95250"/>
+                <wp:wrapNone/>
+                <wp:docPr id="41" name="Conector recto de flecha 41"/>
+                <wp:cNvGraphicFramePr/>
+                <a:graphic xmlns:a="http://schemas.openxmlformats.org/drawingml/2006/main">
+                  <a:graphicData uri="http://schemas.microsoft.com/office/word/2010/wordprocessingShape">
+                    <wps:wsp>
+                      <wps:cNvCnPr/>
+                      <wps:spPr>
+                        <a:xfrm>
+                          <a:off x="0" y="0"/>
+                          <a:ext cx="304800" cy="0"/>
+                        </a:xfrm>
+                        <a:prstGeom prst="straightConnector1">
+                          <a:avLst/>
+                        </a:prstGeom>
+                        <a:ln>
+                          <a:tailEnd type="triangle"/>
+                        </a:ln>
+                      </wps:spPr>
+                      <wps:style>
+                        <a:lnRef idx="1">
+                          <a:schemeClr val="dk1"/>
+                        </a:lnRef>
+                        <a:fillRef idx="0">
+                          <a:schemeClr val="dk1"/>
+                        </a:fillRef>
+                        <a:effectRef idx="0">
+                          <a:schemeClr val="dk1"/>
+                        </a:effectRef>
+                        <a:fontRef idx="minor">
+                          <a:schemeClr val="tx1"/>
+                        </a:fontRef>
+                      </wps:style>
+                      <wps:bodyPr/>
+                    </wps:wsp>
+                  </a:graphicData>
+                </a:graphic>
+              </wp:anchor>
+            </w:drawing>
+          </mc:Choice>
+          <mc:Fallback>
+            <w:pict>
+              <v:shape w14:anchorId="1FA14D13" id="Conector recto de flecha 41" o:spid="_x0000_s1026" type="#_x0000_t32" style="position:absolute;margin-left:54.45pt;margin-top:7.45pt;width:24pt;height:0;z-index:251692032;visibility:visible;mso-wrap-style:square;mso-wrap-distance-left:9pt;mso-wrap-distance-top:0;mso-wrap-distance-right:9pt;mso-wrap-distance-bottom:0;mso-position-horizontal:absolute;mso-position-horizontal-relative:text;mso-position-vertical:absolute;mso-position-vertical-relative:text" o:gfxdata="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" strokecolor="black [3040]">
+                <v:stroke endarrow="block"/>
+              </v:shape>
+            </w:pict>
+          </mc:Fallback>
+        </mc:AlternateContent>
+      </w:r>
+      <w:r>
+        <w:rPr>
+          <w:rFonts w:ascii="Times New Roman" w:hAnsi="Times New Roman" w:cs="Times New Roman"/>
+          <w:noProof/>
+          <w:lang w:val="en-US"/>
+        </w:rPr>
+        <w:t>C</w:t>
+      </w:r>
+      <w:r>
+        <w:rPr>
+          <w:rFonts w:ascii="Times New Roman" w:hAnsi="Times New Roman" w:cs="Times New Roman"/>
+          <w:noProof/>
+          <w:vertAlign w:val="subscript"/>
+          <w:lang w:val="en-US"/>
+        </w:rPr>
+        <w:t>n</w:t>
+      </w:r>
+      <w:r>
+        <w:rPr>
+          <w:rFonts w:ascii="Times New Roman" w:hAnsi="Times New Roman" w:cs="Times New Roman"/>
+          <w:noProof/>
+          <w:lang w:val="en-US"/>
+        </w:rPr>
+        <w:t xml:space="preserve"> = E</w:t>
+      </w:r>
+      <w:r>
+        <w:rPr>
+          <w:rFonts w:ascii="Times New Roman" w:hAnsi="Times New Roman" w:cs="Times New Roman"/>
+          <w:noProof/>
+          <w:vertAlign w:val="subscript"/>
+          <w:lang w:val="en-US"/>
+        </w:rPr>
+        <w:t>k</w:t>
+      </w:r>
+      <w:r>
+        <w:rPr>
+          <w:rFonts w:ascii="Times New Roman" w:hAnsi="Times New Roman" w:cs="Times New Roman"/>
+          <w:noProof/>
+          <w:lang w:val="en-US"/>
+        </w:rPr>
+        <w:t xml:space="preserve"> (P</w:t>
+      </w:r>
+      <w:r>
+        <w:rPr>
+          <w:rFonts w:ascii="Times New Roman" w:hAnsi="Times New Roman" w:cs="Times New Roman"/>
+          <w:noProof/>
+          <w:vertAlign w:val="subscript"/>
+          <w:lang w:val="en-US"/>
+        </w:rPr>
+        <w:t>n</w:t>
+      </w:r>
+      <w:r>
+        <w:rPr>
+          <w:rFonts w:ascii="Times New Roman" w:hAnsi="Times New Roman" w:cs="Times New Roman"/>
+          <w:noProof/>
+          <w:lang w:val="en-US"/>
+        </w:rPr>
+        <w:t xml:space="preserve">) </w:t>
+      </w:r>
+      <w:r>
+        <w:rPr>
+          <w:rFonts w:ascii="Times New Roman" w:hAnsi="Times New Roman" w:cs="Times New Roman"/>
+          <w:noProof/>
+          <w:lang w:val="en-US"/>
+        </w:rPr>
+        <w:tab/>
+        <w:t xml:space="preserve">    D</w:t>
+      </w:r>
+      <w:r>
+        <w:rPr>
+          <w:rFonts w:ascii="Times New Roman" w:hAnsi="Times New Roman" w:cs="Times New Roman"/>
+          <w:noProof/>
+          <w:vertAlign w:val="subscript"/>
+          <w:lang w:val="en-US"/>
+        </w:rPr>
+        <w:t>k</w:t>
+      </w:r>
+      <w:r>
+        <w:rPr>
+          <w:rFonts w:ascii="Times New Roman" w:hAnsi="Times New Roman" w:cs="Times New Roman"/>
+          <w:noProof/>
+          <w:lang w:val="en-US"/>
+        </w:rPr>
+        <w:t xml:space="preserve"> (C</w:t>
+      </w:r>
+      <w:r>
+        <w:rPr>
+          <w:rFonts w:ascii="Times New Roman" w:hAnsi="Times New Roman" w:cs="Times New Roman"/>
+          <w:noProof/>
+          <w:vertAlign w:val="subscript"/>
+          <w:lang w:val="en-US"/>
+        </w:rPr>
+        <w:t>n</w:t>
+      </w:r>
+      <w:r>
+        <w:rPr>
+          <w:rFonts w:ascii="Times New Roman" w:hAnsi="Times New Roman" w:cs="Times New Roman"/>
+          <w:noProof/>
+          <w:lang w:val="en-US"/>
+        </w:rPr>
+        <w:t>) = D</w:t>
+      </w:r>
+      <w:r>
+        <w:rPr>
+          <w:rFonts w:ascii="Times New Roman" w:hAnsi="Times New Roman" w:cs="Times New Roman"/>
+          <w:noProof/>
+          <w:vertAlign w:val="subscript"/>
+          <w:lang w:val="en-US"/>
+        </w:rPr>
+        <w:t>k</w:t>
+      </w:r>
+      <w:r>
+        <w:rPr>
+          <w:rFonts w:ascii="Times New Roman" w:hAnsi="Times New Roman" w:cs="Times New Roman"/>
+          <w:noProof/>
+          <w:lang w:val="en-US"/>
+        </w:rPr>
+        <w:t xml:space="preserve"> (E</w:t>
+      </w:r>
+      <w:r>
+        <w:rPr>
+          <w:rFonts w:ascii="Times New Roman" w:hAnsi="Times New Roman" w:cs="Times New Roman"/>
+          <w:noProof/>
+          <w:vertAlign w:val="subscript"/>
+          <w:lang w:val="en-US"/>
+        </w:rPr>
+        <w:t>k</w:t>
+      </w:r>
+      <w:r>
+        <w:rPr>
+          <w:rFonts w:ascii="Times New Roman" w:hAnsi="Times New Roman" w:cs="Times New Roman"/>
+          <w:noProof/>
+          <w:lang w:val="en-US"/>
+        </w:rPr>
+        <w:t xml:space="preserve"> (P</w:t>
+      </w:r>
+      <w:r>
+        <w:rPr>
+          <w:rFonts w:ascii="Times New Roman" w:hAnsi="Times New Roman" w:cs="Times New Roman"/>
+          <w:noProof/>
+          <w:vertAlign w:val="subscript"/>
+          <w:lang w:val="en-US"/>
+        </w:rPr>
+        <w:t>n</w:t>
+      </w:r>
+      <w:r>
+        <w:rPr>
+          <w:rFonts w:ascii="Times New Roman" w:hAnsi="Times New Roman" w:cs="Times New Roman"/>
+          <w:noProof/>
+          <w:lang w:val="en-US"/>
+        </w:rPr>
+        <w:t>))</w:t>
+      </w:r>
+      <w:r>
+        <w:rPr>
+          <w:rFonts w:ascii="Times New Roman" w:hAnsi="Times New Roman" w:cs="Times New Roman"/>
+          <w:noProof/>
+          <w:lang w:val="en-US"/>
+        </w:rPr>
+        <w:t xml:space="preserve"> </w:t>
+      </w:r>
+      <w:r>
+        <w:rPr>
+          <w:rFonts w:ascii="Times New Roman" w:hAnsi="Times New Roman" w:cs="Times New Roman"/>
+          <w:noProof/>
+          <w:lang w:val="en-US"/>
+        </w:rPr>
+        <w:tab/>
+      </w:r>
+      <w:r>
+        <w:rPr>
+          <w:rFonts w:ascii="Times New Roman" w:hAnsi="Times New Roman" w:cs="Times New Roman"/>
+          <w:b/>
+          <w:noProof/>
+          <w:lang w:val="en-US"/>
+        </w:rPr>
+        <w:t>P</w:t>
+      </w:r>
+      <w:r>
+        <w:rPr>
+          <w:rFonts w:ascii="Times New Roman" w:hAnsi="Times New Roman" w:cs="Times New Roman"/>
+          <w:b/>
+          <w:noProof/>
+          <w:vertAlign w:val="subscript"/>
+          <w:lang w:val="en-US"/>
+        </w:rPr>
+        <w:t>n</w:t>
+      </w:r>
+      <w:r>
+        <w:rPr>
+          <w:rFonts w:ascii="Times New Roman" w:hAnsi="Times New Roman" w:cs="Times New Roman"/>
+          <w:b/>
+          <w:noProof/>
+          <w:lang w:val="en-US"/>
+        </w:rPr>
+        <w:t xml:space="preserve"> = D</w:t>
+      </w:r>
+      <w:r>
+        <w:rPr>
+          <w:rFonts w:ascii="Times New Roman" w:hAnsi="Times New Roman" w:cs="Times New Roman"/>
+          <w:b/>
+          <w:noProof/>
+          <w:vertAlign w:val="subscript"/>
+          <w:lang w:val="en-US"/>
+        </w:rPr>
+        <w:t>k</w:t>
+      </w:r>
+      <w:r>
+        <w:rPr>
+          <w:rFonts w:ascii="Times New Roman" w:hAnsi="Times New Roman" w:cs="Times New Roman"/>
+          <w:b/>
+          <w:noProof/>
+          <w:lang w:val="en-US"/>
+        </w:rPr>
+        <w:t xml:space="preserve"> (C</w:t>
+      </w:r>
+      <w:r>
+        <w:rPr>
+          <w:rFonts w:ascii="Times New Roman" w:hAnsi="Times New Roman" w:cs="Times New Roman"/>
+          <w:b/>
+          <w:noProof/>
+          <w:vertAlign w:val="subscript"/>
+          <w:lang w:val="en-US"/>
+        </w:rPr>
+        <w:t>n</w:t>
+      </w:r>
+      <w:r>
+        <w:rPr>
+          <w:rFonts w:ascii="Times New Roman" w:hAnsi="Times New Roman" w:cs="Times New Roman"/>
+          <w:b/>
+          <w:noProof/>
+          <w:lang w:val="en-US"/>
+        </w:rPr>
+        <w:t>)</w:t>
+      </w:r>
+    </w:p>
+    <w:p>
+      <w:pPr>
+        <w:rPr>
+          <w:rFonts w:ascii="Times New Roman" w:hAnsi="Times New Roman" w:cs="Times New Roman"/>
+          <w:noProof/>
+          <w:lang w:val="en-US"/>
+        </w:rPr>
+      </w:pPr>
+      <w:r>
+        <w:rPr>
+          <w:rFonts w:ascii="Times New Roman" w:hAnsi="Times New Roman" w:cs="Times New Roman"/>
+          <w:noProof/>
+          <w:lang w:val="en-US"/>
+        </w:rPr>
+        <w:t>Is important to mention, that each P</w:t>
+      </w:r>
+      <w:r>
+        <w:rPr>
+          <w:rFonts w:ascii="Times New Roman" w:hAnsi="Times New Roman" w:cs="Times New Roman"/>
+          <w:noProof/>
+          <w:vertAlign w:val="subscript"/>
+          <w:lang w:val="en-US"/>
+        </w:rPr>
+        <w:t>n</w:t>
+      </w:r>
+      <w:r>
+        <w:rPr>
+          <w:rFonts w:ascii="Times New Roman" w:hAnsi="Times New Roman" w:cs="Times New Roman"/>
+          <w:noProof/>
+          <w:lang w:val="en-US"/>
+        </w:rPr>
+        <w:t xml:space="preserve"> in this practice is refered to a pixel of the image, also, E</w:t>
+      </w:r>
+      <w:r>
+        <w:rPr>
+          <w:rFonts w:ascii="Times New Roman" w:hAnsi="Times New Roman" w:cs="Times New Roman"/>
+          <w:noProof/>
+          <w:vertAlign w:val="subscript"/>
+          <w:lang w:val="en-US"/>
+        </w:rPr>
+        <w:t>k</w:t>
+      </w:r>
+      <w:r>
+        <w:rPr>
+          <w:rFonts w:ascii="Times New Roman" w:hAnsi="Times New Roman" w:cs="Times New Roman"/>
+          <w:noProof/>
+          <w:lang w:val="en-US"/>
+        </w:rPr>
+        <w:t xml:space="preserve"> and D</w:t>
+      </w:r>
+      <w:r>
+        <w:rPr>
+          <w:rFonts w:ascii="Times New Roman" w:hAnsi="Times New Roman" w:cs="Times New Roman"/>
+          <w:noProof/>
+          <w:vertAlign w:val="subscript"/>
+          <w:lang w:val="en-US"/>
+        </w:rPr>
+        <w:t>k</w:t>
+      </w:r>
+      <w:r>
+        <w:rPr>
+          <w:rFonts w:ascii="Times New Roman" w:hAnsi="Times New Roman" w:cs="Times New Roman"/>
+          <w:noProof/>
+          <w:lang w:val="en-US"/>
+        </w:rPr>
+        <w:t xml:space="preserve"> are matrixes, where E</w:t>
+      </w:r>
+      <w:r>
+        <w:rPr>
+          <w:rFonts w:ascii="Times New Roman" w:hAnsi="Times New Roman" w:cs="Times New Roman"/>
+          <w:noProof/>
+          <w:vertAlign w:val="subscript"/>
+          <w:lang w:val="en-US"/>
+        </w:rPr>
+        <w:t>k</w:t>
+      </w:r>
+      <w:r>
+        <w:rPr>
+          <w:rFonts w:ascii="Times New Roman" w:hAnsi="Times New Roman" w:cs="Times New Roman"/>
+          <w:noProof/>
+          <w:lang w:val="en-US"/>
+        </w:rPr>
+        <w:t xml:space="preserve"> = K and D</w:t>
+      </w:r>
+      <w:r>
+        <w:rPr>
+          <w:rFonts w:ascii="Times New Roman" w:hAnsi="Times New Roman" w:cs="Times New Roman"/>
+          <w:noProof/>
+          <w:vertAlign w:val="subscript"/>
+          <w:lang w:val="en-US"/>
+        </w:rPr>
+        <w:t>k</w:t>
+      </w:r>
+      <w:r>
+        <w:rPr>
+          <w:rFonts w:ascii="Times New Roman" w:hAnsi="Times New Roman" w:cs="Times New Roman"/>
+          <w:noProof/>
+          <w:lang w:val="en-US"/>
+        </w:rPr>
+        <w:t xml:space="preserve"> = K</w:t>
+      </w:r>
+      <w:r>
+        <w:rPr>
+          <w:rFonts w:ascii="Times New Roman" w:hAnsi="Times New Roman" w:cs="Times New Roman"/>
+          <w:noProof/>
+          <w:vertAlign w:val="superscript"/>
+          <w:lang w:val="en-US"/>
+        </w:rPr>
+        <w:t>-1</w:t>
+      </w:r>
+      <w:r>
+        <w:rPr>
+          <w:rFonts w:ascii="Times New Roman" w:hAnsi="Times New Roman" w:cs="Times New Roman"/>
+          <w:noProof/>
+          <w:lang w:val="en-US"/>
+        </w:rPr>
+        <w:t xml:space="preserve"> multiplying by each pixel of the BMP.</w:t>
+      </w:r>
+      <w:r>
+        <w:rPr>
+          <w:rFonts w:ascii="Times New Roman" w:hAnsi="Times New Roman" w:cs="Times New Roman"/>
+          <w:noProof/>
+          <w:lang w:val="en-US"/>
+        </w:rPr>
+        <w:t xml:space="preserve"> In this case, K is a 3x3 matrix previously defined because the objective of the program is not to do matrix operations, so, all the mathematics calculatios were made theoretically.</w:t>
+      </w:r>
       <w:bookmarkStart w:id="18" w:name="_GoBack"/>
       <w:bookmarkEnd w:id="18"/>
     </w:p>
@@ -2134,6 +3180,9 @@
               <w:jc w:val="center"/>
             </w:pPr>
             <w:r>
+              <w:rPr>
+                <w:noProof/>
+              </w:rPr>
               <w:drawing>
                 <wp:inline distT="0" distB="0" distL="0" distR="0" wp14:anchorId="55AB56C0" wp14:editId="37E2ED5C">
                   <wp:extent cx="2543175" cy="1428464"/>
@@ -2150,7 +3199,7 @@
                           <pic:cNvPicPr/>
                         </pic:nvPicPr>
                         <pic:blipFill>
-                          <a:blip r:embed="rId15" cstate="print">
+                          <a:blip r:embed="rId16" cstate="print">
                             <a:extLst>
                               <a:ext uri="{28A0092B-C50C-407E-A947-70E740481C1C}">
                                 <a14:useLocalDpi xmlns:a14="http://schemas.microsoft.com/office/drawing/2010/main" val="0"/>
@@ -2188,6 +3237,9 @@
               <w:jc w:val="center"/>
             </w:pPr>
             <w:r>
+              <w:rPr>
+                <w:noProof/>
+              </w:rPr>
               <w:drawing>
                 <wp:inline distT="0" distB="0" distL="0" distR="0" wp14:anchorId="133CB764" wp14:editId="4E5113B4">
                   <wp:extent cx="2524125" cy="1448466"/>
@@ -2204,7 +3256,7 @@
                           <pic:cNvPicPr/>
                         </pic:nvPicPr>
                         <pic:blipFill>
-                          <a:blip r:embed="rId16" cstate="print">
+                          <a:blip r:embed="rId17" cstate="print">
                             <a:extLst>
                               <a:ext uri="{28A0092B-C50C-407E-A947-70E740481C1C}">
                                 <a14:useLocalDpi xmlns:a14="http://schemas.microsoft.com/office/drawing/2010/main" val="0"/>
@@ -2274,6 +3326,9 @@
               <w:jc w:val="center"/>
             </w:pPr>
             <w:r>
+              <w:rPr>
+                <w:noProof/>
+              </w:rPr>
               <w:drawing>
                 <wp:inline distT="0" distB="0" distL="0" distR="0" wp14:anchorId="0A258E0B" wp14:editId="209B2467">
                   <wp:extent cx="2533650" cy="1423114"/>
@@ -2290,7 +3345,7 @@
                           <pic:cNvPicPr/>
                         </pic:nvPicPr>
                         <pic:blipFill>
-                          <a:blip r:embed="rId17" cstate="print">
+                          <a:blip r:embed="rId18" cstate="print">
                             <a:extLst>
                               <a:ext uri="{28A0092B-C50C-407E-A947-70E740481C1C}">
                                 <a14:useLocalDpi xmlns:a14="http://schemas.microsoft.com/office/drawing/2010/main" val="0"/>
@@ -2328,6 +3383,9 @@
               <w:jc w:val="center"/>
             </w:pPr>
             <w:r>
+              <w:rPr>
+                <w:noProof/>
+              </w:rPr>
               <w:drawing>
                 <wp:inline distT="0" distB="0" distL="0" distR="0" wp14:anchorId="321D5ACE" wp14:editId="392AA27D">
                   <wp:extent cx="2489767" cy="1428750"/>
@@ -2344,7 +3402,7 @@
                           <pic:cNvPicPr/>
                         </pic:nvPicPr>
                         <pic:blipFill>
-                          <a:blip r:embed="rId18" cstate="print">
+                          <a:blip r:embed="rId19" cstate="print">
                             <a:extLst>
                               <a:ext uri="{28A0092B-C50C-407E-A947-70E740481C1C}">
                                 <a14:useLocalDpi xmlns:a14="http://schemas.microsoft.com/office/drawing/2010/main" val="0"/>
@@ -2414,6 +3472,9 @@
               <w:jc w:val="center"/>
             </w:pPr>
             <w:r>
+              <w:rPr>
+                <w:noProof/>
+              </w:rPr>
               <w:drawing>
                 <wp:inline distT="0" distB="0" distL="0" distR="0" wp14:anchorId="20609156" wp14:editId="2047EA6A">
                   <wp:extent cx="2495550" cy="1401714"/>
@@ -2430,7 +3491,7 @@
                           <pic:cNvPicPr/>
                         </pic:nvPicPr>
                         <pic:blipFill>
-                          <a:blip r:embed="rId19" cstate="print">
+                          <a:blip r:embed="rId20" cstate="print">
                             <a:extLst>
                               <a:ext uri="{28A0092B-C50C-407E-A947-70E740481C1C}">
                                 <a14:useLocalDpi xmlns:a14="http://schemas.microsoft.com/office/drawing/2010/main" val="0"/>
@@ -2468,6 +3529,9 @@
               <w:jc w:val="center"/>
             </w:pPr>
             <w:r>
+              <w:rPr>
+                <w:noProof/>
+              </w:rPr>
               <w:drawing>
                 <wp:inline distT="0" distB="0" distL="0" distR="0" wp14:anchorId="2551BE9F" wp14:editId="063E577E">
                   <wp:extent cx="2438400" cy="1399273"/>
@@ -2484,7 +3548,7 @@
                           <pic:cNvPicPr/>
                         </pic:nvPicPr>
                         <pic:blipFill>
-                          <a:blip r:embed="rId20" cstate="print">
+                          <a:blip r:embed="rId21" cstate="print">
                             <a:extLst>
                               <a:ext uri="{28A0092B-C50C-407E-A947-70E740481C1C}">
                                 <a14:useLocalDpi xmlns:a14="http://schemas.microsoft.com/office/drawing/2010/main" val="0"/>
@@ -2540,7 +3604,6 @@
                 <w:sz w:val="28"/>
                 <w:lang w:val="en-US"/>
               </w:rPr>
-              <w:lastRenderedPageBreak/>
               <w:t>Output Feedback</w:t>
             </w:r>
           </w:p>
@@ -2555,6 +3618,9 @@
               <w:jc w:val="center"/>
             </w:pPr>
             <w:r>
+              <w:rPr>
+                <w:noProof/>
+              </w:rPr>
               <w:drawing>
                 <wp:inline distT="0" distB="0" distL="0" distR="0" wp14:anchorId="4F1AC954" wp14:editId="776FAF8D">
                   <wp:extent cx="2447925" cy="1374964"/>
@@ -2571,7 +3637,7 @@
                           <pic:cNvPicPr/>
                         </pic:nvPicPr>
                         <pic:blipFill>
-                          <a:blip r:embed="rId21" cstate="print">
+                          <a:blip r:embed="rId22" cstate="print">
                             <a:extLst>
                               <a:ext uri="{28A0092B-C50C-407E-A947-70E740481C1C}">
                                 <a14:useLocalDpi xmlns:a14="http://schemas.microsoft.com/office/drawing/2010/main" val="0"/>
@@ -2609,6 +3675,9 @@
               <w:jc w:val="center"/>
             </w:pPr>
             <w:r>
+              <w:rPr>
+                <w:noProof/>
+              </w:rPr>
               <w:drawing>
                 <wp:inline distT="0" distB="0" distL="0" distR="0" wp14:anchorId="12738099" wp14:editId="5B5B1465">
                   <wp:extent cx="2409825" cy="1382875"/>
@@ -2625,7 +3694,7 @@
                           <pic:cNvPicPr/>
                         </pic:nvPicPr>
                         <pic:blipFill>
-                          <a:blip r:embed="rId22" cstate="print">
+                          <a:blip r:embed="rId23" cstate="print">
                             <a:extLst>
                               <a:ext uri="{28A0092B-C50C-407E-A947-70E740481C1C}">
                                 <a14:useLocalDpi xmlns:a14="http://schemas.microsoft.com/office/drawing/2010/main" val="0"/>
@@ -2681,6 +3750,7 @@
                 <w:sz w:val="28"/>
                 <w:lang w:val="en-US"/>
               </w:rPr>
+              <w:lastRenderedPageBreak/>
               <w:t>Cipher Feedback</w:t>
             </w:r>
           </w:p>
@@ -2695,6 +3765,9 @@
               <w:jc w:val="center"/>
             </w:pPr>
             <w:r>
+              <w:rPr>
+                <w:noProof/>
+              </w:rPr>
               <w:drawing>
                 <wp:inline distT="0" distB="0" distL="0" distR="0" wp14:anchorId="03274D59" wp14:editId="559455BC">
                   <wp:extent cx="2447925" cy="1374964"/>
@@ -2711,7 +3784,7 @@
                           <pic:cNvPicPr/>
                         </pic:nvPicPr>
                         <pic:blipFill>
-                          <a:blip r:embed="rId23" cstate="print">
+                          <a:blip r:embed="rId24" cstate="print">
                             <a:extLst>
                               <a:ext uri="{28A0092B-C50C-407E-A947-70E740481C1C}">
                                 <a14:useLocalDpi xmlns:a14="http://schemas.microsoft.com/office/drawing/2010/main" val="0"/>
@@ -2750,6 +3823,9 @@
               <w:jc w:val="center"/>
             </w:pPr>
             <w:r>
+              <w:rPr>
+                <w:noProof/>
+              </w:rPr>
               <w:drawing>
                 <wp:inline distT="0" distB="0" distL="0" distR="0" wp14:anchorId="43A57A1D" wp14:editId="404F58B7">
                   <wp:extent cx="2400300" cy="1377409"/>
@@ -2766,7 +3842,7 @@
                           <pic:cNvPicPr/>
                         </pic:nvPicPr>
                         <pic:blipFill>
-                          <a:blip r:embed="rId24" cstate="print">
+                          <a:blip r:embed="rId25" cstate="print">
                             <a:extLst>
                               <a:ext uri="{28A0092B-C50C-407E-A947-70E740481C1C}">
                                 <a14:useLocalDpi xmlns:a14="http://schemas.microsoft.com/office/drawing/2010/main" val="0"/>
@@ -3222,7 +4298,6 @@
           <w:rFonts w:ascii="Times New Roman" w:hAnsi="Times New Roman" w:cs="Times New Roman"/>
           <w:lang w:val="en-US"/>
         </w:rPr>
-        <w:lastRenderedPageBreak/>
         <w:t>Inverse additive is too simple, we only need to know that 26 mod 26 = 0, so, what we need to do next is founding a number that in addition to β is 26.</w:t>
       </w:r>
       <w:r>
@@ -3299,7 +4374,15 @@
           <w:rFonts w:ascii="Times New Roman" w:hAnsi="Times New Roman" w:cs="Times New Roman"/>
           <w:lang w:val="en-US"/>
         </w:rPr>
-        <w:t xml:space="preserve"> It is too useful, due to its spatial complexity and temporal complexity, reducing execution time, used memory and useless operations, giving the result faster and permitting creating new applications for the algorithm based on it.</w:t>
+        <w:t xml:space="preserve"> It is too useful, due to its spatial complexity and temporal </w:t>
+      </w:r>
+      <w:r>
+        <w:rPr>
+          <w:rFonts w:ascii="Times New Roman" w:hAnsi="Times New Roman" w:cs="Times New Roman"/>
+          <w:lang w:val="en-US"/>
+        </w:rPr>
+        <w:lastRenderedPageBreak/>
+        <w:t>complexity, reducing execution time, used memory and useless operations, giving the result faster and permitting creating new applications for the algorithm based on it.</w:t>
       </w:r>
       <w:r>
         <w:rPr>
@@ -4262,7 +5345,6 @@
           <w:szCs w:val="22"/>
           <w:lang w:val="en-US"/>
         </w:rPr>
-        <w:lastRenderedPageBreak/>
         <w:t>Bizagi</w:t>
       </w:r>
       <w:r>
@@ -4292,6 +5374,7 @@
         <w:rPr>
           <w:noProof/>
         </w:rPr>
+        <w:lastRenderedPageBreak/>
         <mc:AlternateContent>
           <mc:Choice Requires="wps">
             <w:drawing>
@@ -4379,7 +5462,7 @@
                                 <w:noProof/>
                                 <w:lang w:val="en-US"/>
                               </w:rPr>
-                              <w:t>1</w:t>
+                              <w:t>2</w:t>
                             </w:r>
                             <w:r>
                               <w:rPr>
@@ -4461,7 +5544,7 @@
                           <w:noProof/>
                           <w:lang w:val="en-US"/>
                         </w:rPr>
-                        <w:t>1</w:t>
+                        <w:t>2</w:t>
                       </w:r>
                       <w:r>
                         <w:rPr>
@@ -4524,7 +5607,7 @@
                     <pic:cNvPicPr/>
                   </pic:nvPicPr>
                   <pic:blipFill rotWithShape="1">
-                    <a:blip r:embed="rId25"/>
+                    <a:blip r:embed="rId26"/>
                     <a:srcRect b="17376"/>
                     <a:stretch/>
                   </pic:blipFill>
@@ -4824,7 +5907,7 @@
                     <pic:cNvPicPr/>
                   </pic:nvPicPr>
                   <pic:blipFill rotWithShape="1">
-                    <a:blip r:embed="rId26"/>
+                    <a:blip r:embed="rId27"/>
                     <a:srcRect l="170" r="373" b="589"/>
                     <a:stretch/>
                   </pic:blipFill>
@@ -4932,7 +6015,6 @@
         <w:rPr>
           <w:noProof/>
         </w:rPr>
-        <w:lastRenderedPageBreak/>
         <mc:AlternateContent>
           <mc:Choice Requires="wps">
             <w:drawing>
@@ -5012,7 +6094,7 @@
                                 <w:noProof/>
                                 <w:lang w:val="en-US"/>
                               </w:rPr>
-                              <w:t>2</w:t>
+                              <w:t>3</w:t>
                             </w:r>
                             <w:r>
                               <w:fldChar w:fldCharType="end"/>
@@ -5083,7 +6165,7 @@
                           <w:noProof/>
                           <w:lang w:val="en-US"/>
                         </w:rPr>
-                        <w:t>2</w:t>
+                        <w:t>3</w:t>
                       </w:r>
                       <w:r>
                         <w:fldChar w:fldCharType="end"/>
@@ -5129,6 +6211,7 @@
           <w:shd w:val="clear" w:color="auto" w:fill="FFFFFF"/>
           <w:lang w:val="en-US"/>
         </w:rPr>
+        <w:lastRenderedPageBreak/>
         <w:t>In figure 2, you could see the main menu, selecting first the option if you want to encrypt or decrypt a message from a file, then, you could select the values that alpha and beta are going to have through the execution of the program to obtain the cipher/decipher message.</w:t>
       </w:r>
     </w:p>
@@ -5226,7 +6309,7 @@
                                 <w:noProof/>
                                 <w:lang w:val="en-US"/>
                               </w:rPr>
-                              <w:t>3</w:t>
+                              <w:t>4</w:t>
                             </w:r>
                             <w:r>
                               <w:fldChar w:fldCharType="end"/>
@@ -5291,7 +6374,7 @@
                           <w:noProof/>
                           <w:lang w:val="en-US"/>
                         </w:rPr>
-                        <w:t>3</w:t>
+                        <w:t>4</w:t>
                       </w:r>
                       <w:r>
                         <w:fldChar w:fldCharType="end"/>
@@ -5347,7 +6430,7 @@
                     <pic:cNvPicPr/>
                   </pic:nvPicPr>
                   <pic:blipFill>
-                    <a:blip r:embed="rId27"/>
+                    <a:blip r:embed="rId28"/>
                     <a:stretch>
                       <a:fillRect/>
                     </a:stretch>
@@ -5529,7 +6612,7 @@
                     <pic:cNvPicPr/>
                   </pic:nvPicPr>
                   <pic:blipFill>
-                    <a:blip r:embed="rId28"/>
+                    <a:blip r:embed="rId29"/>
                     <a:stretch>
                       <a:fillRect/>
                     </a:stretch>
@@ -5580,7 +6663,7 @@
           <w:noProof/>
           <w:lang w:val="en-US"/>
         </w:rPr>
-        <w:t>4</w:t>
+        <w:t>5</w:t>
       </w:r>
       <w:r>
         <w:fldChar w:fldCharType="end"/>
@@ -5614,6 +6697,7 @@
         <w:rPr>
           <w:noProof/>
         </w:rPr>
+        <w:lastRenderedPageBreak/>
         <w:drawing>
           <wp:inline distT="0" distB="0" distL="0" distR="0" wp14:anchorId="4CFB4356" wp14:editId="6E688C1E">
             <wp:extent cx="5612130" cy="2595880"/>
@@ -5630,7 +6714,7 @@
                     <pic:cNvPicPr/>
                   </pic:nvPicPr>
                   <pic:blipFill>
-                    <a:blip r:embed="rId29"/>
+                    <a:blip r:embed="rId30"/>
                     <a:stretch>
                       <a:fillRect/>
                     </a:stretch>
@@ -5681,7 +6765,7 @@
           <w:noProof/>
           <w:lang w:val="en-US"/>
         </w:rPr>
-        <w:t>5</w:t>
+        <w:t>6</w:t>
       </w:r>
       <w:r>
         <w:fldChar w:fldCharType="end"/>
@@ -5764,7 +6848,7 @@
                     <pic:cNvPicPr/>
                   </pic:nvPicPr>
                   <pic:blipFill rotWithShape="1">
-                    <a:blip r:embed="rId30"/>
+                    <a:blip r:embed="rId31"/>
                     <a:srcRect t="435" b="1"/>
                     <a:stretch/>
                   </pic:blipFill>
@@ -5876,7 +6960,7 @@
                                 <w:noProof/>
                                 <w:lang w:val="en-US"/>
                               </w:rPr>
-                              <w:t>6</w:t>
+                              <w:t>7</w:t>
                             </w:r>
                             <w:r>
                               <w:fldChar w:fldCharType="end"/>
@@ -5938,7 +7022,7 @@
                           <w:noProof/>
                           <w:lang w:val="en-US"/>
                         </w:rPr>
-                        <w:t>6</w:t>
+                        <w:t>7</w:t>
                       </w:r>
                       <w:r>
                         <w:fldChar w:fldCharType="end"/>
@@ -6078,20 +7162,20 @@
           <w:rFonts w:ascii="Times New Roman" w:hAnsi="Times New Roman" w:cs="Times New Roman"/>
           <w:lang w:val="en-US"/>
         </w:rPr>
+        <w:t>In the following image (Figure 7), we can see de “decrypted” message, but it’s unreadable because it has no sense, and the message we were expecting is “mary had a little lamb”, like in the original message written in the text file.</w:t>
+      </w:r>
+    </w:p>
+    <w:p>
+      <w:pPr>
+        <w:rPr>
+          <w:lang w:val="en-US"/>
+        </w:rPr>
+      </w:pPr>
+      <w:r>
+        <w:rPr>
+          <w:noProof/>
+        </w:rPr>
         <w:lastRenderedPageBreak/>
-        <w:t>In the following image (Figure 7), we can see de “decrypted” message, but it’s unreadable because it has no sense, and the message we were expecting is “mary had a little lamb”, like in the original message written in the text file.</w:t>
-      </w:r>
-    </w:p>
-    <w:p>
-      <w:pPr>
-        <w:rPr>
-          <w:lang w:val="en-US"/>
-        </w:rPr>
-      </w:pPr>
-      <w:r>
-        <w:rPr>
-          <w:noProof/>
-        </w:rPr>
         <mc:AlternateContent>
           <mc:Choice Requires="wps">
             <w:drawing>
@@ -6167,7 +7251,7 @@
                                 <w:noProof/>
                                 <w:lang w:val="en-US"/>
                               </w:rPr>
-                              <w:t>7</w:t>
+                              <w:t>8</w:t>
                             </w:r>
                             <w:r>
                               <w:fldChar w:fldCharType="end"/>
@@ -6229,7 +7313,7 @@
                           <w:noProof/>
                           <w:lang w:val="en-US"/>
                         </w:rPr>
-                        <w:t>7</w:t>
+                        <w:t>8</w:t>
                       </w:r>
                       <w:r>
                         <w:fldChar w:fldCharType="end"/>
@@ -6285,7 +7369,7 @@
                     <pic:cNvPicPr/>
                   </pic:nvPicPr>
                   <pic:blipFill>
-                    <a:blip r:embed="rId31"/>
+                    <a:blip r:embed="rId32"/>
                     <a:stretch>
                       <a:fillRect/>
                     </a:stretch>
@@ -6475,7 +7559,7 @@
                                 <w:noProof/>
                                 <w:lang w:val="en-US"/>
                               </w:rPr>
-                              <w:t>8</w:t>
+                              <w:t>9</w:t>
                             </w:r>
                             <w:r>
                               <w:fldChar w:fldCharType="end"/>
@@ -6537,7 +7621,7 @@
                           <w:noProof/>
                           <w:lang w:val="en-US"/>
                         </w:rPr>
-                        <w:t>8</w:t>
+                        <w:t>9</w:t>
                       </w:r>
                       <w:r>
                         <w:fldChar w:fldCharType="end"/>
@@ -6593,7 +7677,7 @@
                     <pic:cNvPicPr/>
                   </pic:nvPicPr>
                   <pic:blipFill>
-                    <a:blip r:embed="rId32"/>
+                    <a:blip r:embed="rId33"/>
                     <a:stretch>
                       <a:fillRect/>
                     </a:stretch>
@@ -6725,28 +7809,21 @@
           <w:rFonts w:ascii="Times New Roman" w:hAnsi="Times New Roman" w:cs="Times New Roman"/>
           <w:lang w:val="en-US"/>
         </w:rPr>
-        <w:t xml:space="preserve">the results are satisfactory even if the values are wrong because the message is protected by the key and the algorithm I implemented on the program, in the next section I will </w:t>
-      </w:r>
-      <w:r>
+        <w:t>the results are satisfactory even if the values are wrong because the message is protected by the key and the algorithm I implemented on the program, in the next section I will explain some little “errors” in the execution time and what’s the importance of this practice nowadays (as I already said, it’s a classical cipher, too weak in these days).</w:t>
+      </w:r>
+    </w:p>
+    <w:p>
+      <w:pPr>
         <w:rPr>
           <w:rFonts w:ascii="Times New Roman" w:hAnsi="Times New Roman" w:cs="Times New Roman"/>
           <w:lang w:val="en-US"/>
         </w:rPr>
+      </w:pPr>
+      <w:r>
+        <w:rPr>
+          <w:noProof/>
+        </w:rPr>
         <w:lastRenderedPageBreak/>
-        <w:t>explain some little “errors” in the execution time and what’s the importance of this practice nowadays (as I already said, it’s a classical cipher, too weak in these days).</w:t>
-      </w:r>
-    </w:p>
-    <w:p>
-      <w:pPr>
-        <w:rPr>
-          <w:rFonts w:ascii="Times New Roman" w:hAnsi="Times New Roman" w:cs="Times New Roman"/>
-          <w:lang w:val="en-US"/>
-        </w:rPr>
-      </w:pPr>
-      <w:r>
-        <w:rPr>
-          <w:noProof/>
-        </w:rPr>
         <mc:AlternateContent>
           <mc:Choice Requires="wps">
             <w:drawing>
@@ -6822,7 +7899,7 @@
                                 <w:noProof/>
                                 <w:lang w:val="en-US"/>
                               </w:rPr>
-                              <w:t>9</w:t>
+                              <w:t>10</w:t>
                             </w:r>
                             <w:r>
                               <w:fldChar w:fldCharType="end"/>
@@ -6891,7 +7968,7 @@
                           <w:noProof/>
                           <w:lang w:val="en-US"/>
                         </w:rPr>
-                        <w:t>9</w:t>
+                        <w:t>10</w:t>
                       </w:r>
                       <w:r>
                         <w:fldChar w:fldCharType="end"/>
@@ -6954,7 +8031,7 @@
                     <pic:cNvPicPr/>
                   </pic:nvPicPr>
                   <pic:blipFill>
-                    <a:blip r:embed="rId33"/>
+                    <a:blip r:embed="rId34"/>
                     <a:stretch>
                       <a:fillRect/>
                     </a:stretch>
@@ -7331,7 +8408,6 @@
           <w:szCs w:val="22"/>
           <w:lang w:val="en-US"/>
         </w:rPr>
-        <w:lastRenderedPageBreak/>
         <w:t xml:space="preserve">One problem here, is that the program fails when the text to encrypt exceeds </w:t>
       </w:r>
       <m:oMath>
@@ -7390,6 +8466,7 @@
           <w:szCs w:val="22"/>
           <w:lang w:val="en-US"/>
         </w:rPr>
+        <w:lastRenderedPageBreak/>
         <w:t>Generally, my program could be applied at any alphabet, with some little fixes, but for example I implemented the alphabet size dynamic, so, we could have only a part of it and calculate correctly the ciphered/deciphered text from 2 simple values.</w:t>
       </w:r>
     </w:p>
@@ -7460,6 +8537,7 @@
           <w:rFonts w:ascii="Times New Roman" w:hAnsi="Times New Roman" w:cs="Times New Roman"/>
           <w:color w:val="000000" w:themeColor="text1"/>
           <w:shd w:val="clear" w:color="auto" w:fill="FFFFFF"/>
+          <w:lang w:val="en-US"/>
         </w:rPr>
       </w:pPr>
     </w:p>
@@ -7530,7 +8608,6 @@
       <w:r>
         <w:rPr>
           <w:rFonts w:ascii="Times New Roman" w:hAnsi="Times New Roman" w:cs="Times New Roman"/>
-          <w:lang w:val="en-US"/>
         </w:rPr>
         <w:br/>
       </w:r>
@@ -7597,7 +8674,7 @@
         </w:rPr>
         <w:t xml:space="preserve">Available: </w:t>
       </w:r>
-      <w:hyperlink r:id="rId34" w:history="1">
+      <w:hyperlink r:id="rId35" w:history="1">
         <w:r>
           <w:rPr>
             <w:rStyle w:val="Hipervnculo"/>
@@ -7680,7 +8757,7 @@
         </w:rPr>
         <w:t xml:space="preserve">’, 2012, [Online], Available: </w:t>
       </w:r>
-      <w:hyperlink r:id="rId35" w:history="1">
+      <w:hyperlink r:id="rId36" w:history="1">
         <w:r>
           <w:rPr>
             <w:rStyle w:val="Hipervnculo"/>
@@ -7788,7 +8865,7 @@
         </w:rPr>
         <w:t xml:space="preserve">Available: </w:t>
       </w:r>
-      <w:hyperlink r:id="rId36" w:history="1">
+      <w:hyperlink r:id="rId37" w:history="1">
         <w:r>
           <w:rPr>
             <w:rStyle w:val="Hipervnculo"/>
@@ -7854,7 +8931,7 @@
         </w:rPr>
         <w:t xml:space="preserve">Available: </w:t>
       </w:r>
-      <w:hyperlink r:id="rId37" w:history="1">
+      <w:hyperlink r:id="rId38" w:history="1">
         <w:r>
           <w:rPr>
             <w:rStyle w:val="Hipervnculo"/>
@@ -8021,7 +9098,6 @@
           <w:szCs w:val="22"/>
           <w:lang w:val="en-US"/>
         </w:rPr>
-        <w:lastRenderedPageBreak/>
         <w:t>Code</w:t>
       </w:r>
       <w:bookmarkEnd w:id="31"/>
@@ -8050,6 +9126,7 @@
           <w:b/>
           <w:lang w:val="en-US"/>
         </w:rPr>
+        <w:lastRenderedPageBreak/>
         <w:t>Affine.c</w:t>
       </w:r>
     </w:p>
@@ -11815,7 +12892,6 @@
           <w:szCs w:val="16"/>
           <w:lang w:val="en-US"/>
         </w:rPr>
-        <w:lastRenderedPageBreak/>
         <w:tab/>
       </w:r>
       <w:r>
@@ -12461,6 +13537,7 @@
           <w:szCs w:val="16"/>
           <w:lang w:val="en-US"/>
         </w:rPr>
+        <w:lastRenderedPageBreak/>
         <w:tab/>
       </w:r>
       <w:r>
@@ -19850,7 +20927,6 @@
           <w:szCs w:val="16"/>
           <w:lang w:val="en-US"/>
         </w:rPr>
-        <w:lastRenderedPageBreak/>
         <w:tab/>
       </w:r>
       <w:r>
@@ -20311,6 +21387,7 @@
           <w:szCs w:val="16"/>
           <w:lang w:val="en-US"/>
         </w:rPr>
+        <w:lastRenderedPageBreak/>
         <w:t>//DECRYPTION FUNCTIONS</w:t>
       </w:r>
     </w:p>
@@ -27778,7 +28855,6 @@
           <w:szCs w:val="16"/>
           <w:lang w:val="en-US"/>
         </w:rPr>
-        <w:lastRenderedPageBreak/>
         <w:tab/>
       </w:r>
       <w:r>
@@ -28368,6 +29444,7 @@
           <w:szCs w:val="16"/>
           <w:lang w:val="en-US"/>
         </w:rPr>
+        <w:lastRenderedPageBreak/>
         <w:tab/>
       </w:r>
       <w:r>
@@ -36382,7 +37459,6 @@
           <w:szCs w:val="16"/>
           <w:lang w:val="en-US"/>
         </w:rPr>
-        <w:lastRenderedPageBreak/>
         <w:tab/>
       </w:r>
       <w:r>
@@ -36865,6 +37941,7 @@
           <w:szCs w:val="16"/>
           <w:lang w:val="en-US"/>
         </w:rPr>
+        <w:lastRenderedPageBreak/>
         <w:t>void</w:t>
       </w:r>
       <w:r>
@@ -42248,7 +43325,7 @@
       </w:pPr>
     </w:p>
     <w:sectPr>
-      <w:footerReference w:type="default" r:id="rId38"/>
+      <w:footerReference w:type="default" r:id="rId39"/>
       <w:pgSz w:w="12240" w:h="15840"/>
       <w:pgMar w:top="1417" w:right="1701" w:bottom="1417" w:left="1701" w:header="708" w:footer="708" w:gutter="0"/>
       <w:pgNumType w:start="1"/>
@@ -42574,6 +43651,118 @@
     </w:lvl>
   </w:abstractNum>
   <w:abstractNum w:abstractNumId="1" w15:restartNumberingAfterBreak="0">
+    <w:nsid w:val="14BF1E7A"/>
+    <w:multiLevelType w:val="hybridMultilevel"/>
+    <w:tmpl w:val="1F6A6802"/>
+    <w:lvl w:ilvl="0" w:tplc="774899A0">
+      <w:numFmt w:val="bullet"/>
+      <w:lvlText w:val=""/>
+      <w:lvlJc w:val="left"/>
+      <w:pPr>
+        <w:ind w:left="720" w:hanging="360"/>
+      </w:pPr>
+      <w:rPr>
+        <w:rFonts w:ascii="Symbol" w:eastAsiaTheme="minorEastAsia" w:hAnsi="Symbol" w:cs="Times New Roman" w:hint="default"/>
+      </w:rPr>
+    </w:lvl>
+    <w:lvl w:ilvl="1" w:tplc="080A0003" w:tentative="1">
+      <w:start w:val="1"/>
+      <w:numFmt w:val="bullet"/>
+      <w:lvlText w:val="o"/>
+      <w:lvlJc w:val="left"/>
+      <w:pPr>
+        <w:ind w:left="1440" w:hanging="360"/>
+      </w:pPr>
+      <w:rPr>
+        <w:rFonts w:ascii="Courier New" w:hAnsi="Courier New" w:cs="Courier New" w:hint="default"/>
+      </w:rPr>
+    </w:lvl>
+    <w:lvl w:ilvl="2" w:tplc="080A0005" w:tentative="1">
+      <w:start w:val="1"/>
+      <w:numFmt w:val="bullet"/>
+      <w:lvlText w:val=""/>
+      <w:lvlJc w:val="left"/>
+      <w:pPr>
+        <w:ind w:left="2160" w:hanging="360"/>
+      </w:pPr>
+      <w:rPr>
+        <w:rFonts w:ascii="Wingdings" w:hAnsi="Wingdings" w:hint="default"/>
+      </w:rPr>
+    </w:lvl>
+    <w:lvl w:ilvl="3" w:tplc="080A0001" w:tentative="1">
+      <w:start w:val="1"/>
+      <w:numFmt w:val="bullet"/>
+      <w:lvlText w:val=""/>
+      <w:lvlJc w:val="left"/>
+      <w:pPr>
+        <w:ind w:left="2880" w:hanging="360"/>
+      </w:pPr>
+      <w:rPr>
+        <w:rFonts w:ascii="Symbol" w:hAnsi="Symbol" w:hint="default"/>
+      </w:rPr>
+    </w:lvl>
+    <w:lvl w:ilvl="4" w:tplc="080A0003" w:tentative="1">
+      <w:start w:val="1"/>
+      <w:numFmt w:val="bullet"/>
+      <w:lvlText w:val="o"/>
+      <w:lvlJc w:val="left"/>
+      <w:pPr>
+        <w:ind w:left="3600" w:hanging="360"/>
+      </w:pPr>
+      <w:rPr>
+        <w:rFonts w:ascii="Courier New" w:hAnsi="Courier New" w:cs="Courier New" w:hint="default"/>
+      </w:rPr>
+    </w:lvl>
+    <w:lvl w:ilvl="5" w:tplc="080A0005" w:tentative="1">
+      <w:start w:val="1"/>
+      <w:numFmt w:val="bullet"/>
+      <w:lvlText w:val=""/>
+      <w:lvlJc w:val="left"/>
+      <w:pPr>
+        <w:ind w:left="4320" w:hanging="360"/>
+      </w:pPr>
+      <w:rPr>
+        <w:rFonts w:ascii="Wingdings" w:hAnsi="Wingdings" w:hint="default"/>
+      </w:rPr>
+    </w:lvl>
+    <w:lvl w:ilvl="6" w:tplc="080A0001" w:tentative="1">
+      <w:start w:val="1"/>
+      <w:numFmt w:val="bullet"/>
+      <w:lvlText w:val=""/>
+      <w:lvlJc w:val="left"/>
+      <w:pPr>
+        <w:ind w:left="5040" w:hanging="360"/>
+      </w:pPr>
+      <w:rPr>
+        <w:rFonts w:ascii="Symbol" w:hAnsi="Symbol" w:hint="default"/>
+      </w:rPr>
+    </w:lvl>
+    <w:lvl w:ilvl="7" w:tplc="080A0003" w:tentative="1">
+      <w:start w:val="1"/>
+      <w:numFmt w:val="bullet"/>
+      <w:lvlText w:val="o"/>
+      <w:lvlJc w:val="left"/>
+      <w:pPr>
+        <w:ind w:left="5760" w:hanging="360"/>
+      </w:pPr>
+      <w:rPr>
+        <w:rFonts w:ascii="Courier New" w:hAnsi="Courier New" w:cs="Courier New" w:hint="default"/>
+      </w:rPr>
+    </w:lvl>
+    <w:lvl w:ilvl="8" w:tplc="080A0005" w:tentative="1">
+      <w:start w:val="1"/>
+      <w:numFmt w:val="bullet"/>
+      <w:lvlText w:val=""/>
+      <w:lvlJc w:val="left"/>
+      <w:pPr>
+        <w:ind w:left="6480" w:hanging="360"/>
+      </w:pPr>
+      <w:rPr>
+        <w:rFonts w:ascii="Wingdings" w:hAnsi="Wingdings" w:hint="default"/>
+      </w:rPr>
+    </w:lvl>
+  </w:abstractNum>
+  <w:abstractNum w:abstractNumId="2" w15:restartNumberingAfterBreak="0">
     <w:nsid w:val="174A23BE"/>
     <w:multiLevelType w:val="hybridMultilevel"/>
     <w:tmpl w:val="C7D248B2"/>
@@ -42686,7 +43875,7 @@
       </w:rPr>
     </w:lvl>
   </w:abstractNum>
-  <w:abstractNum w:abstractNumId="2" w15:restartNumberingAfterBreak="0">
+  <w:abstractNum w:abstractNumId="3" w15:restartNumberingAfterBreak="0">
     <w:nsid w:val="440C3810"/>
     <w:multiLevelType w:val="hybridMultilevel"/>
     <w:tmpl w:val="0B147B7E"/>
@@ -42799,7 +43988,7 @@
       </w:rPr>
     </w:lvl>
   </w:abstractNum>
-  <w:abstractNum w:abstractNumId="3" w15:restartNumberingAfterBreak="0">
+  <w:abstractNum w:abstractNumId="4" w15:restartNumberingAfterBreak="0">
     <w:nsid w:val="5E651E5F"/>
     <w:multiLevelType w:val="hybridMultilevel"/>
     <w:tmpl w:val="C664901E"/>
@@ -42912,7 +44101,7 @@
       </w:rPr>
     </w:lvl>
   </w:abstractNum>
-  <w:abstractNum w:abstractNumId="4" w15:restartNumberingAfterBreak="0">
+  <w:abstractNum w:abstractNumId="5" w15:restartNumberingAfterBreak="0">
     <w:nsid w:val="67D2331C"/>
     <w:multiLevelType w:val="hybridMultilevel"/>
     <w:tmpl w:val="FD8A21D8"/>
@@ -43026,19 +44215,22 @@
     </w:lvl>
   </w:abstractNum>
   <w:num w:numId="1">
-    <w:abstractNumId w:val="2"/>
+    <w:abstractNumId w:val="3"/>
   </w:num>
   <w:num w:numId="2">
-    <w:abstractNumId w:val="4"/>
+    <w:abstractNumId w:val="5"/>
   </w:num>
   <w:num w:numId="3">
-    <w:abstractNumId w:val="1"/>
+    <w:abstractNumId w:val="2"/>
   </w:num>
   <w:num w:numId="4">
     <w:abstractNumId w:val="0"/>
   </w:num>
   <w:num w:numId="5">
-    <w:abstractNumId w:val="3"/>
+    <w:abstractNumId w:val="4"/>
+  </w:num>
+  <w:num w:numId="6">
+    <w:abstractNumId w:val="1"/>
   </w:num>
 </w:numbering>
 </file>
@@ -43792,6 +44984,17 @@
       </w:tblBorders>
     </w:tblPr>
   </w:style>
+  <w:style w:type="paragraph" w:styleId="Prrafodelista">
+    <w:name w:val="List Paragraph"/>
+    <w:basedOn w:val="Normal"/>
+    <w:uiPriority w:val="34"/>
+    <w:qFormat/>
+    <w:rsid w:val="000B2C53"/>
+    <w:pPr>
+      <w:ind w:left="720"/>
+      <w:contextualSpacing/>
+    </w:pPr>
+  </w:style>
 </w:styles>
 </file>
 
@@ -44083,7 +45286,7 @@
 </file>
 
 <file path=customXml/itemProps1.xml><?xml version="1.0" encoding="utf-8"?>
-<ds:datastoreItem xmlns:ds="http://schemas.openxmlformats.org/officeDocument/2006/customXml" ds:itemID="{FFB2B123-5CAF-447C-872B-E74AD3A5C2EC}">
+<ds:datastoreItem xmlns:ds="http://schemas.openxmlformats.org/officeDocument/2006/customXml" ds:itemID="{BBCA3222-8F20-46D1-9D8D-766C883B3A46}">
   <ds:schemaRefs>
     <ds:schemaRef ds:uri="http://schemas.openxmlformats.org/officeDocument/2006/bibliography"/>
   </ds:schemaRefs>

</xml_diff>

<commit_message>
We continue modifying the report of the Modes of Operation
</commit_message>
<xml_diff>
--- a/Practices/2 - HILL Cipher/Report.docx
+++ b/Practices/2 - HILL Cipher/Report.docx
@@ -634,6 +634,7 @@
       <w:bookmarkStart w:id="5" w:name="_Toc305189067"/>
       <w:bookmarkStart w:id="6" w:name="_Toc305189198"/>
       <w:bookmarkStart w:id="7" w:name="_Toc305189221"/>
+      <w:proofErr w:type="spellStart"/>
       <w:r>
         <w:rPr>
           <w:rFonts w:ascii="Times New Roman" w:hAnsi="Times New Roman" w:cs="Times New Roman"/>
@@ -641,6 +642,7 @@
         </w:rPr>
         <w:t>By</w:t>
       </w:r>
+      <w:proofErr w:type="spellEnd"/>
       <w:r>
         <w:rPr>
           <w:rFonts w:ascii="Times New Roman" w:hAnsi="Times New Roman" w:cs="Times New Roman"/>
@@ -732,12 +734,21 @@
           <w:bCs/>
         </w:rPr>
       </w:pPr>
+      <w:proofErr w:type="spellStart"/>
       <w:r>
         <w:rPr>
           <w:rFonts w:ascii="Times New Roman" w:hAnsi="Times New Roman" w:cs="Times New Roman"/>
           <w:bCs/>
         </w:rPr>
-        <w:t xml:space="preserve">Professor: </w:t>
+        <w:t>Professor</w:t>
+      </w:r>
+      <w:proofErr w:type="spellEnd"/>
+      <w:r>
+        <w:rPr>
+          <w:rFonts w:ascii="Times New Roman" w:hAnsi="Times New Roman" w:cs="Times New Roman"/>
+          <w:bCs/>
+        </w:rPr>
+        <w:t xml:space="preserve">: </w:t>
       </w:r>
     </w:p>
     <w:p>
@@ -748,6 +759,7 @@
           <w:rFonts w:ascii="Times New Roman" w:hAnsi="Times New Roman" w:cs="Times New Roman"/>
         </w:rPr>
       </w:pPr>
+      <w:proofErr w:type="spellStart"/>
       <w:r>
         <w:rPr>
           <w:rFonts w:ascii="Times New Roman" w:hAnsi="Times New Roman" w:cs="Times New Roman"/>
@@ -755,6 +767,7 @@
         </w:rPr>
         <w:t>MSc</w:t>
       </w:r>
+      <w:proofErr w:type="spellEnd"/>
       <w:r>
         <w:rPr>
           <w:rFonts w:ascii="Times New Roman" w:hAnsi="Times New Roman" w:cs="Times New Roman"/>
@@ -2136,6 +2149,7 @@
       <w:pPr>
         <w:rPr>
           <w:rFonts w:ascii="Times New Roman" w:hAnsi="Times New Roman" w:cs="Times New Roman"/>
+          <w:b/>
           <w:lang w:val="en-US"/>
         </w:rPr>
       </w:pPr>
@@ -2144,20 +2158,141 @@
           <w:rFonts w:ascii="Times New Roman" w:hAnsi="Times New Roman" w:cs="Times New Roman"/>
           <w:lang w:val="en-US"/>
         </w:rPr>
-        <w:t>The previous formula, applies Electronic Codebook Mode, which is represented on Figure 1.</w:t>
+        <w:t>In this case, we are encrypting and decrypting images (formed by pixels)</w:t>
+      </w:r>
+      <w:r>
+        <w:rPr>
+          <w:rFonts w:ascii="Times New Roman" w:hAnsi="Times New Roman" w:cs="Times New Roman"/>
+          <w:lang w:val="en-US"/>
+        </w:rPr>
+        <w:t xml:space="preserve">, and we know that a pixel is formed by 3 elements: Blue, Red and Green. These, can be between 0 – 255, so, </w:t>
+      </w:r>
+      <w:r>
+        <w:rPr>
+          <w:rFonts w:ascii="Times New Roman" w:hAnsi="Times New Roman" w:cs="Times New Roman"/>
+          <w:lang w:val="en-US"/>
+        </w:rPr>
+        <w:t>our alphabet is 256.</w:t>
+      </w:r>
+    </w:p>
+    <w:p>
+      <w:pPr>
+        <w:pStyle w:val="Ttulo1"/>
+        <w:jc w:val="both"/>
+        <w:rPr>
+          <w:rFonts w:ascii="Times New Roman" w:hAnsi="Times New Roman" w:cs="Times New Roman"/>
+          <w:sz w:val="22"/>
+          <w:szCs w:val="22"/>
+          <w:lang w:val="en-US"/>
+        </w:rPr>
+      </w:pPr>
+      <w:bookmarkStart w:id="18" w:name="_Toc476313176"/>
+      <w:r>
+        <w:rPr>
+          <w:rFonts w:ascii="Times New Roman" w:hAnsi="Times New Roman" w:cs="Times New Roman"/>
+          <w:sz w:val="22"/>
+          <w:szCs w:val="22"/>
+          <w:lang w:val="en-US"/>
+        </w:rPr>
+        <w:t>Literature review:</w:t>
+      </w:r>
+      <w:bookmarkEnd w:id="18"/>
+    </w:p>
+    <w:p>
+      <w:pPr>
+        <w:jc w:val="both"/>
+        <w:rPr>
+          <w:rFonts w:ascii="Times New Roman" w:hAnsi="Times New Roman" w:cs="Times New Roman"/>
+          <w:lang w:val="en-US"/>
+        </w:rPr>
+      </w:pPr>
+      <w:bookmarkStart w:id="19" w:name="_Toc476313177"/>
+      <w:r>
+        <w:rPr>
+          <w:lang w:val="en-US"/>
+        </w:rPr>
+        <w:br/>
+      </w:r>
+      <w:r>
+        <w:rPr>
+          <w:rFonts w:ascii="Times New Roman" w:hAnsi="Times New Roman" w:cs="Times New Roman"/>
+          <w:lang w:val="en-US"/>
+        </w:rPr>
+        <w:t xml:space="preserve">I will start explaining each of the Modes </w:t>
+      </w:r>
+      <w:r>
+        <w:rPr>
+          <w:rFonts w:ascii="Times New Roman" w:hAnsi="Times New Roman" w:cs="Times New Roman"/>
+          <w:lang w:val="en-US"/>
+        </w:rPr>
+        <w:t>of</w:t>
+      </w:r>
+      <w:r>
+        <w:rPr>
+          <w:rFonts w:ascii="Times New Roman" w:hAnsi="Times New Roman" w:cs="Times New Roman"/>
+          <w:lang w:val="en-US"/>
+        </w:rPr>
+        <w:t xml:space="preserve"> Operation</w:t>
+      </w:r>
+      <w:r>
+        <w:rPr>
+          <w:rFonts w:ascii="Times New Roman" w:hAnsi="Times New Roman" w:cs="Times New Roman"/>
+          <w:lang w:val="en-US"/>
+        </w:rPr>
+        <w:t xml:space="preserve"> implemented in this practice</w:t>
+      </w:r>
+      <w:r>
+        <w:rPr>
+          <w:rFonts w:ascii="Times New Roman" w:hAnsi="Times New Roman" w:cs="Times New Roman"/>
+          <w:lang w:val="en-US"/>
+        </w:rPr>
+        <w:t xml:space="preserve">, the first one is </w:t>
+      </w:r>
+      <w:r>
+        <w:rPr>
+          <w:rFonts w:ascii="Times New Roman" w:hAnsi="Times New Roman" w:cs="Times New Roman"/>
+          <w:b/>
+          <w:lang w:val="en-US"/>
+        </w:rPr>
+        <w:t>Electronic Codebook</w:t>
+      </w:r>
+      <w:r>
+        <w:rPr>
+          <w:rFonts w:ascii="Times New Roman" w:hAnsi="Times New Roman" w:cs="Times New Roman"/>
+          <w:b/>
+          <w:lang w:val="en-US"/>
+        </w:rPr>
+        <w:t xml:space="preserve"> (ECB)</w:t>
+      </w:r>
+      <w:r>
+        <w:rPr>
+          <w:rFonts w:ascii="Times New Roman" w:hAnsi="Times New Roman" w:cs="Times New Roman"/>
+          <w:lang w:val="en-US"/>
+        </w:rPr>
+        <w:t xml:space="preserve"> which </w:t>
+      </w:r>
+      <w:r>
+        <w:rPr>
+          <w:rFonts w:ascii="Times New Roman" w:hAnsi="Times New Roman" w:cs="Times New Roman"/>
+          <w:lang w:val="en-US"/>
+        </w:rPr>
+        <w:t>is represented on Figure 1.</w:t>
       </w:r>
     </w:p>
     <w:p>
       <w:pPr>
         <w:keepNext/>
         <w:jc w:val="center"/>
+        <w:rPr>
+          <w:lang w:val="en-US"/>
+        </w:rPr>
       </w:pPr>
       <w:r>
         <w:rPr>
           <w:noProof/>
         </w:rPr>
         <w:drawing>
-          <wp:inline distT="0" distB="0" distL="0" distR="0" wp14:anchorId="4E5E5B48" wp14:editId="14E0BF23">
+          <wp:inline distT="0" distB="0" distL="0" distR="0" wp14:anchorId="009C44B4" wp14:editId="06045BA0">
             <wp:extent cx="4019550" cy="1809750"/>
             <wp:effectExtent l="0" t="0" r="0" b="0"/>
             <wp:docPr id="39" name="Imagen 39"/>
@@ -2204,17 +2339,40 @@
         </w:rPr>
       </w:pPr>
       <w:r>
+        <w:rPr>
+          <w:lang w:val="en-US"/>
+        </w:rPr>
         <w:t xml:space="preserve">Figure </w:t>
       </w:r>
-      <w:fldSimple w:instr=" SEQ Figure \* ARABIC ">
-        <w:r>
-          <w:rPr>
-            <w:noProof/>
-          </w:rPr>
-          <w:t>1</w:t>
-        </w:r>
-      </w:fldSimple>
-      <w:r>
+      <w:r>
+        <w:fldChar w:fldCharType="begin"/>
+      </w:r>
+      <w:r>
+        <w:rPr>
+          <w:lang w:val="en-US"/>
+        </w:rPr>
+        <w:instrText xml:space="preserve"> SEQ Figure \* ARABIC </w:instrText>
+      </w:r>
+      <w:r>
+        <w:fldChar w:fldCharType="separate"/>
+      </w:r>
+      <w:r>
+        <w:rPr>
+          <w:noProof/>
+          <w:lang w:val="en-US"/>
+        </w:rPr>
+        <w:t>1</w:t>
+      </w:r>
+      <w:r>
+        <w:rPr>
+          <w:noProof/>
+        </w:rPr>
+        <w:fldChar w:fldCharType="end"/>
+      </w:r>
+      <w:r>
+        <w:rPr>
+          <w:lang w:val="en-US"/>
+        </w:rPr>
         <w:t xml:space="preserve">. </w:t>
       </w:r>
       <w:r>
@@ -2236,7 +2394,14 @@
           <w:rFonts w:ascii="Times New Roman" w:hAnsi="Times New Roman" w:cs="Times New Roman"/>
           <w:lang w:val="en-US"/>
         </w:rPr>
-        <w:t>Figure 1 shows the diagram to ECB Mode, we can note that:</w:t>
+        <w:t xml:space="preserve">From Figure 1, </w:t>
+      </w:r>
+      <w:r>
+        <w:rPr>
+          <w:rFonts w:ascii="Times New Roman" w:hAnsi="Times New Roman" w:cs="Times New Roman"/>
+          <w:lang w:val="en-US"/>
+        </w:rPr>
+        <w:t>we can note that:</w:t>
       </w:r>
     </w:p>
     <w:p>
@@ -2548,6 +2713,7 @@
           <w:noProof/>
           <w:lang w:val="en-US"/>
         </w:rPr>
+        <w:lastRenderedPageBreak/>
         <w:t>Now, to decrypt the image, we can apply “Dk” both on the left and right sides of the formula:</w:t>
       </w:r>
     </w:p>
@@ -2569,7 +2735,7 @@
         <mc:AlternateContent>
           <mc:Choice Requires="wps">
             <w:drawing>
-              <wp:anchor distT="0" distB="0" distL="114300" distR="114300" simplePos="0" relativeHeight="251694080" behindDoc="0" locked="0" layoutInCell="1" allowOverlap="1" wp14:anchorId="01969EFD" wp14:editId="6FCFD71C">
+              <wp:anchor distT="0" distB="0" distL="114300" distR="114300" simplePos="0" relativeHeight="251694080" behindDoc="0" locked="0" layoutInCell="1" allowOverlap="1" wp14:anchorId="703BBF5F" wp14:editId="3F299854">
                 <wp:simplePos x="0" y="0"/>
                 <wp:positionH relativeFrom="column">
                   <wp:posOffset>2314575</wp:posOffset>
@@ -2616,7 +2782,7 @@
           </mc:Choice>
           <mc:Fallback>
             <w:pict>
-              <v:shapetype w14:anchorId="336FE255" id="_x0000_t32" coordsize="21600,21600" o:spt="32" o:oned="t" path="m,l21600,21600e" filled="f">
+              <v:shapetype w14:anchorId="7786DB05" id="_x0000_t32" coordsize="21600,21600" o:spt="32" o:oned="t" path="m,l21600,21600e" filled="f">
                 <v:path arrowok="t" fillok="f" o:connecttype="none"/>
                 <o:lock v:ext="edit" shapetype="t"/>
               </v:shapetype>
@@ -2636,7 +2802,7 @@
         <mc:AlternateContent>
           <mc:Choice Requires="wps">
             <w:drawing>
-              <wp:anchor distT="0" distB="0" distL="114300" distR="114300" simplePos="0" relativeHeight="251692032" behindDoc="0" locked="0" layoutInCell="1" allowOverlap="1" wp14:anchorId="718045B7" wp14:editId="210307CD">
+              <wp:anchor distT="0" distB="0" distL="114300" distR="114300" simplePos="0" relativeHeight="251693056" behindDoc="0" locked="0" layoutInCell="1" allowOverlap="1" wp14:anchorId="39C5AFFF" wp14:editId="6FFDAF89">
                 <wp:simplePos x="0" y="0"/>
                 <wp:positionH relativeFrom="column">
                   <wp:posOffset>691515</wp:posOffset>
@@ -2688,7 +2854,7 @@
           </mc:Choice>
           <mc:Fallback>
             <w:pict>
-              <v:shape w14:anchorId="1FA14D13" id="Conector recto de flecha 41" o:spid="_x0000_s1026" type="#_x0000_t32" style="position:absolute;margin-left:54.45pt;margin-top:7.45pt;width:24pt;height:0;z-index:251692032;visibility:visible;mso-wrap-style:square;mso-wrap-distance-left:9pt;mso-wrap-distance-top:0;mso-wrap-distance-right:9pt;mso-wrap-distance-bottom:0;mso-position-horizontal:absolute;mso-position-horizontal-relative:text;mso-position-vertical:absolute;mso-position-vertical-relative:text" o:gfxdata="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" strokecolor="black [3040]">
+              <v:shape w14:anchorId="5A805048" id="Conector recto de flecha 41" o:spid="_x0000_s1026" type="#_x0000_t32" style="position:absolute;margin-left:54.45pt;margin-top:7.45pt;width:24pt;height:0;z-index:251693056;visibility:visible;mso-wrap-style:square;mso-wrap-distance-left:9pt;mso-wrap-distance-top:0;mso-wrap-distance-right:9pt;mso-wrap-distance-bottom:0;mso-position-horizontal:absolute;mso-position-horizontal-relative:text;mso-position-vertical:absolute;mso-position-vertical-relative:text" o:gfxdata="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" strokecolor="black [3040]">
                 <v:stroke endarrow="block"/>
               </v:shape>
             </w:pict>
@@ -2933,6 +3099,7 @@
     </w:p>
     <w:p>
       <w:pPr>
+        <w:jc w:val="both"/>
         <w:rPr>
           <w:rFonts w:ascii="Times New Roman" w:hAnsi="Times New Roman" w:cs="Times New Roman"/>
           <w:noProof/>
@@ -2945,16 +3112,39 @@
           <w:noProof/>
           <w:lang w:val="en-US"/>
         </w:rPr>
-        <w:t>Is important to mention, that each P</w:t>
-      </w:r>
-      <w:r>
+        <w:t>Where:</w:t>
+      </w:r>
+    </w:p>
+    <w:p>
+      <w:pPr>
+        <w:pStyle w:val="Prrafodelista"/>
+        <w:numPr>
+          <w:ilvl w:val="0"/>
+          <w:numId w:val="6"/>
+        </w:numPr>
+        <w:jc w:val="both"/>
         <w:rPr>
           <w:rFonts w:ascii="Times New Roman" w:hAnsi="Times New Roman" w:cs="Times New Roman"/>
           <w:noProof/>
+          <w:lang w:val="en-US"/>
+        </w:rPr>
+      </w:pPr>
+      <w:r>
+        <w:rPr>
+          <w:rFonts w:ascii="Times New Roman" w:hAnsi="Times New Roman" w:cs="Times New Roman"/>
+          <w:noProof/>
+          <w:lang w:val="en-US"/>
+        </w:rPr>
+        <w:t>P</w:t>
+      </w:r>
+      <w:r>
+        <w:rPr>
+          <w:rFonts w:ascii="Times New Roman" w:hAnsi="Times New Roman" w:cs="Times New Roman"/>
+          <w:noProof/>
           <w:vertAlign w:val="subscript"/>
           <w:lang w:val="en-US"/>
         </w:rPr>
-        <w:t>n</w:t>
+        <w:t>i</w:t>
       </w:r>
       <w:r>
         <w:rPr>
@@ -2962,15 +3152,78 @@
           <w:noProof/>
           <w:lang w:val="en-US"/>
         </w:rPr>
-        <w:t xml:space="preserve"> in this practice is refered to a pixel of the image, also, E</w:t>
-      </w:r>
-      <w:r>
+        <w:t xml:space="preserve"> = Plaintext = Pixels of the original image</w:t>
+      </w:r>
+    </w:p>
+    <w:p>
+      <w:pPr>
+        <w:pStyle w:val="Prrafodelista"/>
+        <w:numPr>
+          <w:ilvl w:val="0"/>
+          <w:numId w:val="6"/>
+        </w:numPr>
+        <w:jc w:val="both"/>
         <w:rPr>
           <w:rFonts w:ascii="Times New Roman" w:hAnsi="Times New Roman" w:cs="Times New Roman"/>
           <w:noProof/>
+          <w:lang w:val="en-US"/>
+        </w:rPr>
+      </w:pPr>
+      <w:r>
+        <w:rPr>
+          <w:rFonts w:ascii="Times New Roman" w:hAnsi="Times New Roman" w:cs="Times New Roman"/>
+          <w:noProof/>
+          <w:lang w:val="en-US"/>
+        </w:rPr>
+        <w:t>C</w:t>
+      </w:r>
+      <w:r>
+        <w:rPr>
+          <w:rFonts w:ascii="Times New Roman" w:hAnsi="Times New Roman" w:cs="Times New Roman"/>
+          <w:noProof/>
           <w:vertAlign w:val="subscript"/>
           <w:lang w:val="en-US"/>
         </w:rPr>
+        <w:t>i</w:t>
+      </w:r>
+      <w:r>
+        <w:rPr>
+          <w:rFonts w:ascii="Times New Roman" w:hAnsi="Times New Roman" w:cs="Times New Roman"/>
+          <w:noProof/>
+          <w:lang w:val="en-US"/>
+        </w:rPr>
+        <w:t xml:space="preserve"> = Ciphers = Pixels of the modified image</w:t>
+      </w:r>
+    </w:p>
+    <w:p>
+      <w:pPr>
+        <w:pStyle w:val="Prrafodelista"/>
+        <w:numPr>
+          <w:ilvl w:val="0"/>
+          <w:numId w:val="6"/>
+        </w:numPr>
+        <w:jc w:val="both"/>
+        <w:rPr>
+          <w:rFonts w:ascii="Times New Roman" w:hAnsi="Times New Roman" w:cs="Times New Roman"/>
+          <w:noProof/>
+          <w:lang w:val="en-US"/>
+        </w:rPr>
+      </w:pPr>
+      <w:r>
+        <w:rPr>
+          <w:rFonts w:ascii="Times New Roman" w:hAnsi="Times New Roman" w:cs="Times New Roman"/>
+          <w:noProof/>
+          <w:lang w:val="en-US"/>
+        </w:rPr>
+        <w:t>E</w:t>
+      </w:r>
+      <w:r>
+        <w:rPr>
+          <w:rFonts w:ascii="Times New Roman" w:hAnsi="Times New Roman" w:cs="Times New Roman"/>
+          <w:noProof/>
+          <w:vertAlign w:val="subscript"/>
+          <w:lang w:val="en-US"/>
+        </w:rPr>
         <w:t>k</w:t>
       </w:r>
       <w:r>
@@ -2979,12 +3232,35 @@
           <w:noProof/>
           <w:lang w:val="en-US"/>
         </w:rPr>
-        <w:t xml:space="preserve"> and D</w:t>
-      </w:r>
-      <w:r>
+        <w:t xml:space="preserve"> = Encryption Key  (Matrix K)</w:t>
+      </w:r>
+    </w:p>
+    <w:p>
+      <w:pPr>
+        <w:pStyle w:val="Prrafodelista"/>
+        <w:numPr>
+          <w:ilvl w:val="0"/>
+          <w:numId w:val="6"/>
+        </w:numPr>
+        <w:jc w:val="both"/>
         <w:rPr>
           <w:rFonts w:ascii="Times New Roman" w:hAnsi="Times New Roman" w:cs="Times New Roman"/>
           <w:noProof/>
+          <w:lang w:val="en-US"/>
+        </w:rPr>
+      </w:pPr>
+      <w:r>
+        <w:rPr>
+          <w:rFonts w:ascii="Times New Roman" w:hAnsi="Times New Roman" w:cs="Times New Roman"/>
+          <w:noProof/>
+          <w:lang w:val="en-US"/>
+        </w:rPr>
+        <w:t>D</w:t>
+      </w:r>
+      <w:r>
+        <w:rPr>
+          <w:rFonts w:ascii="Times New Roman" w:hAnsi="Times New Roman" w:cs="Times New Roman"/>
+          <w:noProof/>
           <w:vertAlign w:val="subscript"/>
           <w:lang w:val="en-US"/>
         </w:rPr>
@@ -2996,16 +3272,16 @@
           <w:noProof/>
           <w:lang w:val="en-US"/>
         </w:rPr>
-        <w:t xml:space="preserve"> are matrixes, where E</w:t>
+        <w:t xml:space="preserve"> = Decryption Key (Matrix K</w:t>
       </w:r>
       <w:r>
         <w:rPr>
           <w:rFonts w:ascii="Times New Roman" w:hAnsi="Times New Roman" w:cs="Times New Roman"/>
           <w:noProof/>
-          <w:vertAlign w:val="subscript"/>
-          <w:lang w:val="en-US"/>
-        </w:rPr>
-        <w:t>k</w:t>
+          <w:vertAlign w:val="superscript"/>
+          <w:lang w:val="en-US"/>
+        </w:rPr>
+        <w:t>-1</w:t>
       </w:r>
       <w:r>
         <w:rPr>
@@ -3013,33 +3289,34 @@
           <w:noProof/>
           <w:lang w:val="en-US"/>
         </w:rPr>
-        <w:t xml:space="preserve"> = K and D</w:t>
-      </w:r>
-      <w:r>
+        <w:t>)</w:t>
+      </w:r>
+    </w:p>
+    <w:p>
+      <w:pPr>
+        <w:jc w:val="both"/>
         <w:rPr>
           <w:rFonts w:ascii="Times New Roman" w:hAnsi="Times New Roman" w:cs="Times New Roman"/>
           <w:noProof/>
-          <w:vertAlign w:val="subscript"/>
-          <w:lang w:val="en-US"/>
-        </w:rPr>
-        <w:t>k</w:t>
-      </w:r>
+          <w:lang w:val="en-US"/>
+        </w:rPr>
+      </w:pPr>
       <w:r>
         <w:rPr>
           <w:rFonts w:ascii="Times New Roman" w:hAnsi="Times New Roman" w:cs="Times New Roman"/>
           <w:noProof/>
           <w:lang w:val="en-US"/>
         </w:rPr>
-        <w:t xml:space="preserve"> = K</w:t>
+        <w:t xml:space="preserve">Now, I continue explaining another Mode of Operation, </w:t>
       </w:r>
       <w:r>
         <w:rPr>
           <w:rFonts w:ascii="Times New Roman" w:hAnsi="Times New Roman" w:cs="Times New Roman"/>
-          <w:noProof/>
-          <w:vertAlign w:val="superscript"/>
-          <w:lang w:val="en-US"/>
-        </w:rPr>
-        <w:t>-1</w:t>
+          <w:b/>
+          <w:noProof/>
+          <w:lang w:val="en-US"/>
+        </w:rPr>
+        <w:t>Cipher Block Chaining (CBC)</w:t>
       </w:r>
       <w:r>
         <w:rPr>
@@ -3047,7 +3324,7 @@
           <w:noProof/>
           <w:lang w:val="en-US"/>
         </w:rPr>
-        <w:t xml:space="preserve"> multiplying by each pixel of the BMP.</w:t>
+        <w:t>,</w:t>
       </w:r>
       <w:r>
         <w:rPr>
@@ -3055,10 +3332,10 @@
           <w:noProof/>
           <w:lang w:val="en-US"/>
         </w:rPr>
-        <w:t xml:space="preserve"> In this case, K is a 3x3 matrix previously defined because the objective of the program is not to do matrix operations, so, all the mathematics calculatios were made theoretically.</w:t>
-      </w:r>
-      <w:bookmarkStart w:id="18" w:name="_GoBack"/>
-      <w:bookmarkEnd w:id="18"/>
+        <w:t xml:space="preserve"> </w:t>
+      </w:r>
+      <w:bookmarkStart w:id="20" w:name="_GoBack"/>
+      <w:bookmarkEnd w:id="20"/>
     </w:p>
     <w:tbl>
       <w:tblPr>
@@ -3184,7 +3461,7 @@
                 <w:noProof/>
               </w:rPr>
               <w:drawing>
-                <wp:inline distT="0" distB="0" distL="0" distR="0" wp14:anchorId="55AB56C0" wp14:editId="37E2ED5C">
+                <wp:inline distT="0" distB="0" distL="0" distR="0" wp14:anchorId="0637B12C" wp14:editId="21948DF9">
                   <wp:extent cx="2543175" cy="1428464"/>
                   <wp:effectExtent l="0" t="0" r="0" b="635"/>
                   <wp:docPr id="29" name="Imagen 29"/>
@@ -3241,7 +3518,7 @@
                 <w:noProof/>
               </w:rPr>
               <w:drawing>
-                <wp:inline distT="0" distB="0" distL="0" distR="0" wp14:anchorId="133CB764" wp14:editId="4E5113B4">
+                <wp:inline distT="0" distB="0" distL="0" distR="0" wp14:anchorId="5B174AA5" wp14:editId="279776D5">
                   <wp:extent cx="2524125" cy="1448466"/>
                   <wp:effectExtent l="0" t="0" r="0" b="0"/>
                   <wp:docPr id="30" name="Imagen 30"/>
@@ -3330,7 +3607,7 @@
                 <w:noProof/>
               </w:rPr>
               <w:drawing>
-                <wp:inline distT="0" distB="0" distL="0" distR="0" wp14:anchorId="0A258E0B" wp14:editId="209B2467">
+                <wp:inline distT="0" distB="0" distL="0" distR="0" wp14:anchorId="78B68984" wp14:editId="0DC67961">
                   <wp:extent cx="2533650" cy="1423114"/>
                   <wp:effectExtent l="0" t="0" r="0" b="5715"/>
                   <wp:docPr id="31" name="Imagen 31"/>
@@ -3387,7 +3664,7 @@
                 <w:noProof/>
               </w:rPr>
               <w:drawing>
-                <wp:inline distT="0" distB="0" distL="0" distR="0" wp14:anchorId="321D5ACE" wp14:editId="392AA27D">
+                <wp:inline distT="0" distB="0" distL="0" distR="0" wp14:anchorId="122B2B6C" wp14:editId="1D2D9605">
                   <wp:extent cx="2489767" cy="1428750"/>
                   <wp:effectExtent l="0" t="0" r="6350" b="0"/>
                   <wp:docPr id="32" name="Imagen 32"/>
@@ -3476,7 +3753,7 @@
                 <w:noProof/>
               </w:rPr>
               <w:drawing>
-                <wp:inline distT="0" distB="0" distL="0" distR="0" wp14:anchorId="20609156" wp14:editId="2047EA6A">
+                <wp:inline distT="0" distB="0" distL="0" distR="0" wp14:anchorId="78E0F1BD" wp14:editId="68A6DB24">
                   <wp:extent cx="2495550" cy="1401714"/>
                   <wp:effectExtent l="0" t="0" r="0" b="8255"/>
                   <wp:docPr id="33" name="Imagen 33"/>
@@ -3533,7 +3810,7 @@
                 <w:noProof/>
               </w:rPr>
               <w:drawing>
-                <wp:inline distT="0" distB="0" distL="0" distR="0" wp14:anchorId="2551BE9F" wp14:editId="063E577E">
+                <wp:inline distT="0" distB="0" distL="0" distR="0" wp14:anchorId="6431DB1A" wp14:editId="67AF6B48">
                   <wp:extent cx="2438400" cy="1399273"/>
                   <wp:effectExtent l="0" t="0" r="0" b="0"/>
                   <wp:docPr id="34" name="Imagen 34"/>
@@ -3604,6 +3881,7 @@
                 <w:sz w:val="28"/>
                 <w:lang w:val="en-US"/>
               </w:rPr>
+              <w:lastRenderedPageBreak/>
               <w:t>Output Feedback</w:t>
             </w:r>
           </w:p>
@@ -3622,7 +3900,7 @@
                 <w:noProof/>
               </w:rPr>
               <w:drawing>
-                <wp:inline distT="0" distB="0" distL="0" distR="0" wp14:anchorId="4F1AC954" wp14:editId="776FAF8D">
+                <wp:inline distT="0" distB="0" distL="0" distR="0" wp14:anchorId="4FB38624" wp14:editId="352DFCE1">
                   <wp:extent cx="2447925" cy="1374964"/>
                   <wp:effectExtent l="0" t="0" r="0" b="0"/>
                   <wp:docPr id="35" name="Imagen 35"/>
@@ -3679,7 +3957,7 @@
                 <w:noProof/>
               </w:rPr>
               <w:drawing>
-                <wp:inline distT="0" distB="0" distL="0" distR="0" wp14:anchorId="12738099" wp14:editId="5B5B1465">
+                <wp:inline distT="0" distB="0" distL="0" distR="0" wp14:anchorId="404B097F" wp14:editId="19B82B19">
                   <wp:extent cx="2409825" cy="1382875"/>
                   <wp:effectExtent l="0" t="0" r="0" b="8255"/>
                   <wp:docPr id="36" name="Imagen 36"/>
@@ -3750,7 +4028,6 @@
                 <w:sz w:val="28"/>
                 <w:lang w:val="en-US"/>
               </w:rPr>
-              <w:lastRenderedPageBreak/>
               <w:t>Cipher Feedback</w:t>
             </w:r>
           </w:p>
@@ -3769,7 +4046,7 @@
                 <w:noProof/>
               </w:rPr>
               <w:drawing>
-                <wp:inline distT="0" distB="0" distL="0" distR="0" wp14:anchorId="03274D59" wp14:editId="559455BC">
+                <wp:inline distT="0" distB="0" distL="0" distR="0" wp14:anchorId="495A2F61" wp14:editId="23D87927">
                   <wp:extent cx="2447925" cy="1374964"/>
                   <wp:effectExtent l="0" t="0" r="0" b="0"/>
                   <wp:docPr id="37" name="Imagen 37"/>
@@ -3827,7 +4104,7 @@
                 <w:noProof/>
               </w:rPr>
               <w:drawing>
-                <wp:inline distT="0" distB="0" distL="0" distR="0" wp14:anchorId="43A57A1D" wp14:editId="404F58B7">
+                <wp:inline distT="0" distB="0" distL="0" distR="0" wp14:anchorId="42AC89A3" wp14:editId="7028FC17">
                   <wp:extent cx="2400300" cy="1377409"/>
                   <wp:effectExtent l="0" t="0" r="0" b="0"/>
                   <wp:docPr id="38" name="Imagen 38"/>
@@ -3932,57 +4209,11 @@
     </w:p>
     <w:p>
       <w:pPr>
-        <w:pStyle w:val="Ttulo1"/>
         <w:jc w:val="both"/>
         <w:rPr>
           <w:rFonts w:ascii="Times New Roman" w:hAnsi="Times New Roman" w:cs="Times New Roman"/>
-          <w:sz w:val="22"/>
-          <w:szCs w:val="22"/>
-          <w:lang w:val="en-US"/>
-        </w:rPr>
-      </w:pPr>
-      <w:bookmarkStart w:id="19" w:name="_Toc476313176"/>
-      <w:r>
-        <w:rPr>
-          <w:rFonts w:ascii="Times New Roman" w:hAnsi="Times New Roman" w:cs="Times New Roman"/>
-          <w:sz w:val="22"/>
-          <w:szCs w:val="22"/>
-          <w:lang w:val="en-US"/>
-        </w:rPr>
-        <w:t>Literature review:</w:t>
-      </w:r>
-      <w:bookmarkEnd w:id="19"/>
-    </w:p>
-    <w:p>
-      <w:pPr>
-        <w:rPr>
-          <w:lang w:val="en-US"/>
-        </w:rPr>
-      </w:pPr>
-    </w:p>
-    <w:p>
-      <w:pPr>
-        <w:jc w:val="both"/>
-        <w:rPr>
-          <w:rFonts w:ascii="Times New Roman" w:hAnsi="Times New Roman" w:cs="Times New Roman"/>
-          <w:lang w:val="en-US"/>
-        </w:rPr>
-      </w:pPr>
-      <w:bookmarkStart w:id="20" w:name="_Toc476313177"/>
-      <w:r>
-        <w:rPr>
-          <w:rFonts w:ascii="Times New Roman" w:hAnsi="Times New Roman" w:cs="Times New Roman"/>
-          <w:lang w:val="en-US"/>
-        </w:rPr>
-        <w:t>Affine Cipher, one of the most famous classical ciphers through history, it</w:t>
-      </w:r>
-      <w:r>
-        <w:rPr>
-          <w:rFonts w:ascii="Times New Roman" w:hAnsi="Times New Roman" w:cs="Times New Roman"/>
-          <w:lang w:val="en-US"/>
-        </w:rPr>
-        <w:t xml:space="preserve"> needs 2 values to encrypt the message, alpha (multiplicative value) and beta (additive value).</w:t>
-      </w:r>
+        </w:rPr>
+      </w:pPr>
     </w:p>
     <w:p>
       <w:pPr>
@@ -4336,6 +4567,7 @@
           <w:rFonts w:ascii="Times New Roman" w:hAnsi="Times New Roman" w:cs="Times New Roman"/>
           <w:lang w:val="en-US"/>
         </w:rPr>
+        <w:lastRenderedPageBreak/>
         <w:t xml:space="preserve">One of the most useful algorithms in this practice is </w:t>
       </w:r>
       <w:r>
@@ -4374,15 +4606,7 @@
           <w:rFonts w:ascii="Times New Roman" w:hAnsi="Times New Roman" w:cs="Times New Roman"/>
           <w:lang w:val="en-US"/>
         </w:rPr>
-        <w:t xml:space="preserve"> It is too useful, due to its spatial complexity and temporal </w:t>
-      </w:r>
-      <w:r>
-        <w:rPr>
-          <w:rFonts w:ascii="Times New Roman" w:hAnsi="Times New Roman" w:cs="Times New Roman"/>
-          <w:lang w:val="en-US"/>
-        </w:rPr>
-        <w:lastRenderedPageBreak/>
-        <w:t>complexity, reducing execution time, used memory and useless operations, giving the result faster and permitting creating new applications for the algorithm based on it.</w:t>
+        <w:t xml:space="preserve"> It is too useful, due to its spatial complexity and temporal complexity, reducing execution time, used memory and useless operations, giving the result faster and permitting creating new applications for the algorithm based on it.</w:t>
       </w:r>
       <w:r>
         <w:rPr>
@@ -4424,7 +4648,7 @@
         </w:rPr>
         <w:t>:</w:t>
       </w:r>
-      <w:bookmarkEnd w:id="20"/>
+      <w:bookmarkEnd w:id="19"/>
     </w:p>
     <w:p>
       <w:pPr>
@@ -7162,7 +7386,23 @@
           <w:rFonts w:ascii="Times New Roman" w:hAnsi="Times New Roman" w:cs="Times New Roman"/>
           <w:lang w:val="en-US"/>
         </w:rPr>
-        <w:t>In the following image (Figure 7), we can see de “decrypted” message, but it’s unreadable because it has no sense, and the message we were expecting is “mary had a little lamb”, like in the original message written in the text file.</w:t>
+        <w:t>In the following image (Figure 7), we can see de “decrypted” message, but it’s unreadable because it has no sense, and the message we were expecting is “</w:t>
+      </w:r>
+      <w:proofErr w:type="spellStart"/>
+      <w:r>
+        <w:rPr>
+          <w:rFonts w:ascii="Times New Roman" w:hAnsi="Times New Roman" w:cs="Times New Roman"/>
+          <w:lang w:val="en-US"/>
+        </w:rPr>
+        <w:t>mary</w:t>
+      </w:r>
+      <w:proofErr w:type="spellEnd"/>
+      <w:r>
+        <w:rPr>
+          <w:rFonts w:ascii="Times New Roman" w:hAnsi="Times New Roman" w:cs="Times New Roman"/>
+          <w:lang w:val="en-US"/>
+        </w:rPr>
+        <w:t xml:space="preserve"> had a little lamb”, like in the original message written in the text file.</w:t>
       </w:r>
     </w:p>
     <w:p>
@@ -8886,7 +9126,21 @@
         <w:rPr>
           <w:rFonts w:ascii="Times New Roman" w:hAnsi="Times New Roman" w:cs="Times New Roman"/>
         </w:rPr>
-        <w:t>[Accessed: 27 – August – 2017].</w:t>
+        <w:t>[</w:t>
+      </w:r>
+      <w:proofErr w:type="spellStart"/>
+      <w:r>
+        <w:rPr>
+          <w:rFonts w:ascii="Times New Roman" w:hAnsi="Times New Roman" w:cs="Times New Roman"/>
+        </w:rPr>
+        <w:t>Accessed</w:t>
+      </w:r>
+      <w:proofErr w:type="spellEnd"/>
+      <w:r>
+        <w:rPr>
+          <w:rFonts w:ascii="Times New Roman" w:hAnsi="Times New Roman" w:cs="Times New Roman"/>
+        </w:rPr>
+        <w:t>: 27 – August – 2017].</w:t>
       </w:r>
     </w:p>
     <w:p>
@@ -43493,7 +43747,7 @@
       <w:rPr>
         <w:noProof/>
       </w:rPr>
-      <w:t>1</w:t>
+      <w:t>2</w:t>
     </w:r>
     <w:r>
       <w:rPr>
@@ -44808,7 +45062,6 @@
     <w:basedOn w:val="Normal"/>
     <w:link w:val="EncabezadoCar"/>
     <w:uiPriority w:val="99"/>
-    <w:semiHidden/>
     <w:unhideWhenUsed/>
     <w:rsid w:val="00AC712D"/>
     <w:pPr>
@@ -44824,7 +45077,6 @@
     <w:basedOn w:val="Fuentedeprrafopredeter"/>
     <w:link w:val="Encabezado"/>
     <w:uiPriority w:val="99"/>
-    <w:semiHidden/>
     <w:rsid w:val="00AC712D"/>
   </w:style>
   <w:style w:type="paragraph" w:styleId="Piedepgina">
@@ -45286,7 +45538,7 @@
 </file>
 
 <file path=customXml/itemProps1.xml><?xml version="1.0" encoding="utf-8"?>
-<ds:datastoreItem xmlns:ds="http://schemas.openxmlformats.org/officeDocument/2006/customXml" ds:itemID="{BBCA3222-8F20-46D1-9D8D-766C883B3A46}">
+<ds:datastoreItem xmlns:ds="http://schemas.openxmlformats.org/officeDocument/2006/customXml" ds:itemID="{9D1D14B5-524D-40D1-B799-436CABBF49CE}">
   <ds:schemaRefs>
     <ds:schemaRef ds:uri="http://schemas.openxmlformats.org/officeDocument/2006/bibliography"/>
   </ds:schemaRefs>

</xml_diff>

<commit_message>
We continue adding information to the report
</commit_message>
<xml_diff>
--- a/Practices/2 - HILL Cipher/Report.docx
+++ b/Practices/2 - HILL Cipher/Report.docx
@@ -634,7 +634,6 @@
       <w:bookmarkStart w:id="5" w:name="_Toc305189067"/>
       <w:bookmarkStart w:id="6" w:name="_Toc305189198"/>
       <w:bookmarkStart w:id="7" w:name="_Toc305189221"/>
-      <w:proofErr w:type="spellStart"/>
       <w:r>
         <w:rPr>
           <w:rFonts w:ascii="Times New Roman" w:hAnsi="Times New Roman" w:cs="Times New Roman"/>
@@ -642,7 +641,6 @@
         </w:rPr>
         <w:t>By</w:t>
       </w:r>
-      <w:proofErr w:type="spellEnd"/>
       <w:r>
         <w:rPr>
           <w:rFonts w:ascii="Times New Roman" w:hAnsi="Times New Roman" w:cs="Times New Roman"/>
@@ -734,40 +732,29 @@
           <w:bCs/>
         </w:rPr>
       </w:pPr>
-      <w:proofErr w:type="spellStart"/>
       <w:r>
         <w:rPr>
           <w:rFonts w:ascii="Times New Roman" w:hAnsi="Times New Roman" w:cs="Times New Roman"/>
           <w:bCs/>
         </w:rPr>
-        <w:t>Professor</w:t>
-      </w:r>
-      <w:proofErr w:type="spellEnd"/>
+        <w:t xml:space="preserve">Professor: </w:t>
+      </w:r>
+    </w:p>
+    <w:p>
+      <w:pPr>
+        <w:spacing w:after="0"/>
+        <w:jc w:val="right"/>
+        <w:rPr>
+          <w:rFonts w:ascii="Times New Roman" w:hAnsi="Times New Roman" w:cs="Times New Roman"/>
+        </w:rPr>
+      </w:pPr>
       <w:r>
         <w:rPr>
           <w:rFonts w:ascii="Times New Roman" w:hAnsi="Times New Roman" w:cs="Times New Roman"/>
           <w:bCs/>
         </w:rPr>
-        <w:t xml:space="preserve">: </w:t>
-      </w:r>
-    </w:p>
-    <w:p>
-      <w:pPr>
-        <w:spacing w:after="0"/>
-        <w:jc w:val="right"/>
-        <w:rPr>
-          <w:rFonts w:ascii="Times New Roman" w:hAnsi="Times New Roman" w:cs="Times New Roman"/>
-        </w:rPr>
-      </w:pPr>
-      <w:proofErr w:type="spellStart"/>
-      <w:r>
-        <w:rPr>
-          <w:rFonts w:ascii="Times New Roman" w:hAnsi="Times New Roman" w:cs="Times New Roman"/>
-          <w:bCs/>
-        </w:rPr>
         <w:t>MSc</w:t>
       </w:r>
-      <w:proofErr w:type="spellEnd"/>
       <w:r>
         <w:rPr>
           <w:rFonts w:ascii="Times New Roman" w:hAnsi="Times New Roman" w:cs="Times New Roman"/>
@@ -2029,7 +2016,28 @@
           <w:rFonts w:ascii="Times New Roman" w:hAnsi="Times New Roman" w:cs="Times New Roman"/>
           <w:lang w:val="en-US"/>
         </w:rPr>
-        <w:t>First, we need to understand that, this cipher use matrix operations. The following formula represents the easiest Mode of Operation we implement on the practice:</w:t>
+        <w:t xml:space="preserve">First, we need to understand that, this cipher use matrix operations. The following formula represents </w:t>
+      </w:r>
+      <w:r>
+        <w:rPr>
+          <w:rFonts w:ascii="Times New Roman" w:hAnsi="Times New Roman" w:cs="Times New Roman"/>
+          <w:lang w:val="en-US"/>
+        </w:rPr>
+        <w:t>HILL Cipher</w:t>
+      </w:r>
+      <w:r>
+        <w:rPr>
+          <w:rFonts w:ascii="Times New Roman" w:hAnsi="Times New Roman" w:cs="Times New Roman"/>
+          <w:lang w:val="en-US"/>
+        </w:rPr>
+        <w:t xml:space="preserve"> (Encryption)</w:t>
+      </w:r>
+      <w:r>
+        <w:rPr>
+          <w:rFonts w:ascii="Times New Roman" w:hAnsi="Times New Roman" w:cs="Times New Roman"/>
+          <w:lang w:val="en-US"/>
+        </w:rPr>
+        <w:t>:</w:t>
       </w:r>
     </w:p>
     <w:p>
@@ -2149,6 +2157,50 @@
       <w:pPr>
         <w:rPr>
           <w:rFonts w:ascii="Times New Roman" w:hAnsi="Times New Roman" w:cs="Times New Roman"/>
+          <w:lang w:val="en-US"/>
+        </w:rPr>
+      </w:pPr>
+      <w:r>
+        <w:rPr>
+          <w:rFonts w:ascii="Times New Roman" w:hAnsi="Times New Roman" w:cs="Times New Roman"/>
+          <w:lang w:val="en-US"/>
+        </w:rPr>
+        <w:t>Hill, is just a mat</w:t>
+      </w:r>
+      <w:r>
+        <w:rPr>
+          <w:rFonts w:ascii="Times New Roman" w:hAnsi="Times New Roman" w:cs="Times New Roman"/>
+          <w:lang w:val="en-US"/>
+        </w:rPr>
+        <w:t>rix multiplication, depending on what we want to do, that’s why K is the encryption key and K</w:t>
+      </w:r>
+      <w:r>
+        <w:rPr>
+          <w:rFonts w:ascii="Times New Roman" w:hAnsi="Times New Roman" w:cs="Times New Roman"/>
+          <w:vertAlign w:val="superscript"/>
+          <w:lang w:val="en-US"/>
+        </w:rPr>
+        <w:t>-1</w:t>
+      </w:r>
+      <w:r>
+        <w:rPr>
+          <w:rFonts w:ascii="Times New Roman" w:hAnsi="Times New Roman" w:cs="Times New Roman"/>
+          <w:lang w:val="en-US"/>
+        </w:rPr>
+        <w:t xml:space="preserve"> is the decryption key, finally, we apply modular division to have the result between 0 to (n – 1)</w:t>
+      </w:r>
+      <w:r>
+        <w:rPr>
+          <w:rFonts w:ascii="Times New Roman" w:hAnsi="Times New Roman" w:cs="Times New Roman"/>
+          <w:lang w:val="en-US"/>
+        </w:rPr>
+        <w:t>.</w:t>
+      </w:r>
+    </w:p>
+    <w:p>
+      <w:pPr>
+        <w:rPr>
+          <w:rFonts w:ascii="Times New Roman" w:hAnsi="Times New Roman" w:cs="Times New Roman"/>
           <w:b/>
           <w:lang w:val="en-US"/>
         </w:rPr>
@@ -2165,14 +2217,63 @@
           <w:rFonts w:ascii="Times New Roman" w:hAnsi="Times New Roman" w:cs="Times New Roman"/>
           <w:lang w:val="en-US"/>
         </w:rPr>
-        <w:t xml:space="preserve">, and we know that a pixel is formed by 3 elements: Blue, Red and Green. These, can be between 0 – 255, so, </w:t>
+        <w:t xml:space="preserve">, and we know that a pixel is formed by 3 elements: Blue, </w:t>
       </w:r>
       <w:r>
         <w:rPr>
           <w:rFonts w:ascii="Times New Roman" w:hAnsi="Times New Roman" w:cs="Times New Roman"/>
           <w:lang w:val="en-US"/>
         </w:rPr>
-        <w:t>our alphabet is 256.</w:t>
+        <w:t>Green</w:t>
+      </w:r>
+      <w:r>
+        <w:rPr>
+          <w:rFonts w:ascii="Times New Roman" w:hAnsi="Times New Roman" w:cs="Times New Roman"/>
+          <w:lang w:val="en-US"/>
+        </w:rPr>
+        <w:t xml:space="preserve"> and </w:t>
+      </w:r>
+      <w:r>
+        <w:rPr>
+          <w:rFonts w:ascii="Times New Roman" w:hAnsi="Times New Roman" w:cs="Times New Roman"/>
+          <w:lang w:val="en-US"/>
+        </w:rPr>
+        <w:t>Red</w:t>
+      </w:r>
+      <w:r>
+        <w:rPr>
+          <w:rFonts w:ascii="Times New Roman" w:hAnsi="Times New Roman" w:cs="Times New Roman"/>
+          <w:lang w:val="en-US"/>
+        </w:rPr>
+        <w:t>. These, can be betw</w:t>
+      </w:r>
+      <w:r>
+        <w:rPr>
+          <w:rFonts w:ascii="Times New Roman" w:hAnsi="Times New Roman" w:cs="Times New Roman"/>
+          <w:lang w:val="en-US"/>
+        </w:rPr>
+        <w:t>een 0 to</w:t>
+      </w:r>
+      <w:r>
+        <w:rPr>
+          <w:rFonts w:ascii="Times New Roman" w:hAnsi="Times New Roman" w:cs="Times New Roman"/>
+          <w:lang w:val="en-US"/>
+        </w:rPr>
+        <w:t xml:space="preserve"> 255, so, </w:t>
+      </w:r>
+      <w:r>
+        <w:rPr>
+          <w:rFonts w:ascii="Times New Roman" w:hAnsi="Times New Roman" w:cs="Times New Roman"/>
+          <w:lang w:val="en-US"/>
+        </w:rPr>
+        <w:t xml:space="preserve">our </w:t>
+      </w:r>
+      <w:r>
+        <w:rPr>
+          <w:rFonts w:ascii="Times New Roman" w:hAnsi="Times New Roman" w:cs="Times New Roman"/>
+          <w:lang w:val="en-US"/>
+        </w:rPr>
+        <w:t>alphabet is 256.</w:t>
       </w:r>
     </w:p>
     <w:p>
@@ -2381,6 +2482,12 @@
         </w:rPr>
         <w:t>Electronic Codebook Diagram</w:t>
       </w:r>
+      <w:r>
+        <w:rPr>
+          <w:lang w:val="en-US"/>
+        </w:rPr>
+        <w:t xml:space="preserve"> (Encryption)</w:t>
+      </w:r>
     </w:p>
     <w:p>
       <w:pPr>
@@ -2394,6 +2501,7 @@
           <w:rFonts w:ascii="Times New Roman" w:hAnsi="Times New Roman" w:cs="Times New Roman"/>
           <w:lang w:val="en-US"/>
         </w:rPr>
+        <w:lastRenderedPageBreak/>
         <w:t xml:space="preserve">From Figure 1, </w:t>
       </w:r>
       <w:r>
@@ -2713,7 +2821,6 @@
           <w:noProof/>
           <w:lang w:val="en-US"/>
         </w:rPr>
-        <w:lastRenderedPageBreak/>
         <w:t>Now, to decrypt the image, we can apply “Dk” both on the left and right sides of the formula:</w:t>
       </w:r>
     </w:p>
@@ -3307,7 +3414,7 @@
           <w:noProof/>
           <w:lang w:val="en-US"/>
         </w:rPr>
-        <w:t xml:space="preserve">Now, I continue explaining another Mode of Operation, </w:t>
+        <w:t xml:space="preserve">Figure 2, shows the decryption process for </w:t>
       </w:r>
       <w:r>
         <w:rPr>
@@ -3316,6 +3423,179 @@
           <w:noProof/>
           <w:lang w:val="en-US"/>
         </w:rPr>
+        <w:t>Electronic Codebook Mode (ECB)</w:t>
+      </w:r>
+      <w:r>
+        <w:rPr>
+          <w:rFonts w:ascii="Times New Roman" w:hAnsi="Times New Roman" w:cs="Times New Roman"/>
+          <w:noProof/>
+          <w:lang w:val="en-US"/>
+        </w:rPr>
+        <w:t>.</w:t>
+      </w:r>
+    </w:p>
+    <w:p>
+      <w:pPr>
+        <w:keepNext/>
+        <w:jc w:val="center"/>
+      </w:pPr>
+      <w:r>
+        <w:rPr>
+          <w:noProof/>
+        </w:rPr>
+        <w:drawing>
+          <wp:inline distT="0" distB="0" distL="0" distR="0" wp14:anchorId="3207F19B" wp14:editId="75CC88A5">
+            <wp:extent cx="4000500" cy="1781175"/>
+            <wp:effectExtent l="0" t="0" r="0" b="9525"/>
+            <wp:docPr id="19" name="Imagen 19"/>
+            <wp:cNvGraphicFramePr>
+              <a:graphicFrameLocks xmlns:a="http://schemas.openxmlformats.org/drawingml/2006/main" noChangeAspect="1"/>
+            </wp:cNvGraphicFramePr>
+            <a:graphic xmlns:a="http://schemas.openxmlformats.org/drawingml/2006/main">
+              <a:graphicData uri="http://schemas.openxmlformats.org/drawingml/2006/picture">
+                <pic:pic xmlns:pic="http://schemas.openxmlformats.org/drawingml/2006/picture">
+                  <pic:nvPicPr>
+                    <pic:cNvPr id="1" name=""/>
+                    <pic:cNvPicPr/>
+                  </pic:nvPicPr>
+                  <pic:blipFill>
+                    <a:blip r:embed="rId16"/>
+                    <a:stretch>
+                      <a:fillRect/>
+                    </a:stretch>
+                  </pic:blipFill>
+                  <pic:spPr>
+                    <a:xfrm>
+                      <a:off x="0" y="0"/>
+                      <a:ext cx="4000500" cy="1781175"/>
+                    </a:xfrm>
+                    <a:prstGeom prst="rect">
+                      <a:avLst/>
+                    </a:prstGeom>
+                  </pic:spPr>
+                </pic:pic>
+              </a:graphicData>
+            </a:graphic>
+          </wp:inline>
+        </w:drawing>
+      </w:r>
+    </w:p>
+    <w:p>
+      <w:pPr>
+        <w:pStyle w:val="Descripcin"/>
+        <w:jc w:val="center"/>
+        <w:rPr>
+          <w:rFonts w:ascii="Times New Roman" w:hAnsi="Times New Roman" w:cs="Times New Roman"/>
+          <w:noProof/>
+          <w:lang w:val="en-US"/>
+        </w:rPr>
+      </w:pPr>
+      <w:r>
+        <w:rPr>
+          <w:lang w:val="en-US"/>
+        </w:rPr>
+        <w:t xml:space="preserve">Figure </w:t>
+      </w:r>
+      <w:r>
+        <w:fldChar w:fldCharType="begin"/>
+      </w:r>
+      <w:r>
+        <w:rPr>
+          <w:lang w:val="en-US"/>
+        </w:rPr>
+        <w:instrText xml:space="preserve"> SEQ Figure \* ARABIC </w:instrText>
+      </w:r>
+      <w:r>
+        <w:fldChar w:fldCharType="separate"/>
+      </w:r>
+      <w:r>
+        <w:rPr>
+          <w:noProof/>
+          <w:lang w:val="en-US"/>
+        </w:rPr>
+        <w:t>2</w:t>
+      </w:r>
+      <w:r>
+        <w:fldChar w:fldCharType="end"/>
+      </w:r>
+      <w:r>
+        <w:rPr>
+          <w:lang w:val="en-US"/>
+        </w:rPr>
+        <w:t xml:space="preserve">. </w:t>
+      </w:r>
+      <w:r>
+        <w:rPr>
+          <w:lang w:val="en-US"/>
+        </w:rPr>
+        <w:t>Electronic Codebook Diagram (Decryption)</w:t>
+      </w:r>
+    </w:p>
+    <w:p>
+      <w:pPr>
+        <w:jc w:val="both"/>
+        <w:rPr>
+          <w:rFonts w:ascii="Times New Roman" w:hAnsi="Times New Roman" w:cs="Times New Roman"/>
+          <w:noProof/>
+          <w:lang w:val="en-US"/>
+        </w:rPr>
+      </w:pPr>
+    </w:p>
+    <w:p>
+      <w:pPr>
+        <w:jc w:val="both"/>
+        <w:rPr>
+          <w:rFonts w:ascii="Times New Roman" w:hAnsi="Times New Roman" w:cs="Times New Roman"/>
+          <w:lang w:val="en-US"/>
+        </w:rPr>
+      </w:pPr>
+      <w:r>
+        <w:rPr>
+          <w:rFonts w:ascii="Times New Roman" w:hAnsi="Times New Roman" w:cs="Times New Roman"/>
+          <w:lang w:val="en-US"/>
+        </w:rPr>
+        <w:t>Something interest of this mode of operation is, it is not safe, we can verify this by looking at Figure 1 and Figure 2, for example, if a Cipher (C</w:t>
+      </w:r>
+      <w:r>
+        <w:rPr>
+          <w:rFonts w:ascii="Times New Roman" w:hAnsi="Times New Roman" w:cs="Times New Roman"/>
+          <w:vertAlign w:val="subscript"/>
+          <w:lang w:val="en-US"/>
+        </w:rPr>
+        <w:t>i</w:t>
+      </w:r>
+      <w:r>
+        <w:rPr>
+          <w:rFonts w:ascii="Times New Roman" w:hAnsi="Times New Roman" w:cs="Times New Roman"/>
+          <w:lang w:val="en-US"/>
+        </w:rPr>
+        <w:t>) is damaged, the others are not, in an image, just a pixel won’t affect too much, because you can appreciate almost all the image in good conditions. If you want to encrypt a message, just a letter will be affected, and the others not. That’s why, this mode of operation is not common neither in images, nor in messages. Computationally, we can parallelize both processes, encryption and decryption because we don’t need to wait for the previous calculation of the pixel to calculate the next.</w:t>
+      </w:r>
+    </w:p>
+    <w:p>
+      <w:pPr>
+        <w:jc w:val="both"/>
+        <w:rPr>
+          <w:rFonts w:ascii="Times New Roman" w:hAnsi="Times New Roman" w:cs="Times New Roman"/>
+          <w:noProof/>
+          <w:lang w:val="en-US"/>
+        </w:rPr>
+      </w:pPr>
+      <w:r>
+        <w:rPr>
+          <w:rFonts w:ascii="Times New Roman" w:hAnsi="Times New Roman" w:cs="Times New Roman"/>
+          <w:noProof/>
+          <w:lang w:val="en-US"/>
+        </w:rPr>
+        <w:t xml:space="preserve">Now, I continue explaining another Mode of Operation, </w:t>
+      </w:r>
+      <w:r>
+        <w:rPr>
+          <w:rFonts w:ascii="Times New Roman" w:hAnsi="Times New Roman" w:cs="Times New Roman"/>
+          <w:b/>
+          <w:noProof/>
+          <w:lang w:val="en-US"/>
+        </w:rPr>
         <w:t>Cipher Block Chaining (CBC)</w:t>
       </w:r>
       <w:r>
@@ -3333,9 +3613,120 @@
           <w:lang w:val="en-US"/>
         </w:rPr>
         <w:t xml:space="preserve"> </w:t>
+      </w:r>
+      <w:r>
+        <w:rPr>
+          <w:rFonts w:ascii="Times New Roman" w:hAnsi="Times New Roman" w:cs="Times New Roman"/>
+          <w:noProof/>
+          <w:lang w:val="en-US"/>
+        </w:rPr>
+        <w:t>this mode of operation, must has an initialization vector (IV), also called C</w:t>
+      </w:r>
+      <w:r>
+        <w:rPr>
+          <w:rFonts w:ascii="Times New Roman" w:hAnsi="Times New Roman" w:cs="Times New Roman"/>
+          <w:noProof/>
+          <w:vertAlign w:val="subscript"/>
+          <w:lang w:val="en-US"/>
+        </w:rPr>
+        <w:t>0</w:t>
+      </w:r>
+      <w:r>
+        <w:rPr>
+          <w:rFonts w:ascii="Times New Roman" w:hAnsi="Times New Roman" w:cs="Times New Roman"/>
+          <w:noProof/>
+          <w:lang w:val="en-US"/>
+        </w:rPr>
+        <w:t xml:space="preserve"> to start encrypting the information block by block.</w:t>
       </w:r>
       <w:bookmarkStart w:id="20" w:name="_GoBack"/>
       <w:bookmarkEnd w:id="20"/>
+    </w:p>
+    <w:p>
+      <w:pPr>
+        <w:keepNext/>
+        <w:jc w:val="center"/>
+      </w:pPr>
+      <w:r>
+        <w:rPr>
+          <w:noProof/>
+        </w:rPr>
+        <w:lastRenderedPageBreak/>
+        <w:drawing>
+          <wp:inline distT="0" distB="0" distL="0" distR="0" wp14:anchorId="5C368507" wp14:editId="349E6C3C">
+            <wp:extent cx="4619625" cy="2369399"/>
+            <wp:effectExtent l="0" t="0" r="0" b="0"/>
+            <wp:docPr id="40" name="Imagen 40"/>
+            <wp:cNvGraphicFramePr>
+              <a:graphicFrameLocks xmlns:a="http://schemas.openxmlformats.org/drawingml/2006/main" noChangeAspect="1"/>
+            </wp:cNvGraphicFramePr>
+            <a:graphic xmlns:a="http://schemas.openxmlformats.org/drawingml/2006/main">
+              <a:graphicData uri="http://schemas.openxmlformats.org/drawingml/2006/picture">
+                <pic:pic xmlns:pic="http://schemas.openxmlformats.org/drawingml/2006/picture">
+                  <pic:nvPicPr>
+                    <pic:cNvPr id="1" name=""/>
+                    <pic:cNvPicPr/>
+                  </pic:nvPicPr>
+                  <pic:blipFill>
+                    <a:blip r:embed="rId17"/>
+                    <a:stretch>
+                      <a:fillRect/>
+                    </a:stretch>
+                  </pic:blipFill>
+                  <pic:spPr>
+                    <a:xfrm>
+                      <a:off x="0" y="0"/>
+                      <a:ext cx="4648602" cy="2384261"/>
+                    </a:xfrm>
+                    <a:prstGeom prst="rect">
+                      <a:avLst/>
+                    </a:prstGeom>
+                  </pic:spPr>
+                </pic:pic>
+              </a:graphicData>
+            </a:graphic>
+          </wp:inline>
+        </w:drawing>
+      </w:r>
+    </w:p>
+    <w:p>
+      <w:pPr>
+        <w:pStyle w:val="Descripcin"/>
+        <w:jc w:val="center"/>
+        <w:rPr>
+          <w:lang w:val="en-US"/>
+        </w:rPr>
+      </w:pPr>
+      <w:r>
+        <w:t xml:space="preserve">Figure </w:t>
+      </w:r>
+      <w:fldSimple w:instr=" SEQ Figure \* ARABIC ">
+        <w:r>
+          <w:rPr>
+            <w:noProof/>
+          </w:rPr>
+          <w:t>3</w:t>
+        </w:r>
+      </w:fldSimple>
+      <w:r>
+        <w:rPr>
+          <w:lang w:val="en-US"/>
+        </w:rPr>
+        <w:t>. Cipher Block Chaining Diagram (Encryption)</w:t>
+      </w:r>
+    </w:p>
+    <w:p>
+      <w:pPr>
+        <w:rPr>
+          <w:lang w:val="en-US"/>
+        </w:rPr>
+      </w:pPr>
+      <w:r>
+        <w:rPr>
+          <w:lang w:val="en-US"/>
+        </w:rPr>
+        <w:t>AQUI CONTINUA WE</w:t>
+      </w:r>
     </w:p>
     <w:tbl>
       <w:tblPr>
@@ -3476,7 +3867,7 @@
                           <pic:cNvPicPr/>
                         </pic:nvPicPr>
                         <pic:blipFill>
-                          <a:blip r:embed="rId16" cstate="print">
+                          <a:blip r:embed="rId18" cstate="print">
                             <a:extLst>
                               <a:ext uri="{28A0092B-C50C-407E-A947-70E740481C1C}">
                                 <a14:useLocalDpi xmlns:a14="http://schemas.microsoft.com/office/drawing/2010/main" val="0"/>
@@ -3533,7 +3924,7 @@
                           <pic:cNvPicPr/>
                         </pic:nvPicPr>
                         <pic:blipFill>
-                          <a:blip r:embed="rId17" cstate="print">
+                          <a:blip r:embed="rId19" cstate="print">
                             <a:extLst>
                               <a:ext uri="{28A0092B-C50C-407E-A947-70E740481C1C}">
                                 <a14:useLocalDpi xmlns:a14="http://schemas.microsoft.com/office/drawing/2010/main" val="0"/>
@@ -3622,7 +4013,7 @@
                           <pic:cNvPicPr/>
                         </pic:nvPicPr>
                         <pic:blipFill>
-                          <a:blip r:embed="rId18" cstate="print">
+                          <a:blip r:embed="rId20" cstate="print">
                             <a:extLst>
                               <a:ext uri="{28A0092B-C50C-407E-A947-70E740481C1C}">
                                 <a14:useLocalDpi xmlns:a14="http://schemas.microsoft.com/office/drawing/2010/main" val="0"/>
@@ -3679,7 +4070,7 @@
                           <pic:cNvPicPr/>
                         </pic:nvPicPr>
                         <pic:blipFill>
-                          <a:blip r:embed="rId19" cstate="print">
+                          <a:blip r:embed="rId21" cstate="print">
                             <a:extLst>
                               <a:ext uri="{28A0092B-C50C-407E-A947-70E740481C1C}">
                                 <a14:useLocalDpi xmlns:a14="http://schemas.microsoft.com/office/drawing/2010/main" val="0"/>
@@ -3735,6 +4126,7 @@
                 <w:sz w:val="28"/>
                 <w:lang w:val="en-US"/>
               </w:rPr>
+              <w:lastRenderedPageBreak/>
               <w:t>Cipher Block Chaining</w:t>
             </w:r>
           </w:p>
@@ -3768,7 +4160,7 @@
                           <pic:cNvPicPr/>
                         </pic:nvPicPr>
                         <pic:blipFill>
-                          <a:blip r:embed="rId20" cstate="print">
+                          <a:blip r:embed="rId22" cstate="print">
                             <a:extLst>
                               <a:ext uri="{28A0092B-C50C-407E-A947-70E740481C1C}">
                                 <a14:useLocalDpi xmlns:a14="http://schemas.microsoft.com/office/drawing/2010/main" val="0"/>
@@ -3825,7 +4217,7 @@
                           <pic:cNvPicPr/>
                         </pic:nvPicPr>
                         <pic:blipFill>
-                          <a:blip r:embed="rId21" cstate="print">
+                          <a:blip r:embed="rId23" cstate="print">
                             <a:extLst>
                               <a:ext uri="{28A0092B-C50C-407E-A947-70E740481C1C}">
                                 <a14:useLocalDpi xmlns:a14="http://schemas.microsoft.com/office/drawing/2010/main" val="0"/>
@@ -3881,7 +4273,6 @@
                 <w:sz w:val="28"/>
                 <w:lang w:val="en-US"/>
               </w:rPr>
-              <w:lastRenderedPageBreak/>
               <w:t>Output Feedback</w:t>
             </w:r>
           </w:p>
@@ -3915,7 +4306,7 @@
                           <pic:cNvPicPr/>
                         </pic:nvPicPr>
                         <pic:blipFill>
-                          <a:blip r:embed="rId22" cstate="print">
+                          <a:blip r:embed="rId24" cstate="print">
                             <a:extLst>
                               <a:ext uri="{28A0092B-C50C-407E-A947-70E740481C1C}">
                                 <a14:useLocalDpi xmlns:a14="http://schemas.microsoft.com/office/drawing/2010/main" val="0"/>
@@ -3972,7 +4363,7 @@
                           <pic:cNvPicPr/>
                         </pic:nvPicPr>
                         <pic:blipFill>
-                          <a:blip r:embed="rId23" cstate="print">
+                          <a:blip r:embed="rId25" cstate="print">
                             <a:extLst>
                               <a:ext uri="{28A0092B-C50C-407E-A947-70E740481C1C}">
                                 <a14:useLocalDpi xmlns:a14="http://schemas.microsoft.com/office/drawing/2010/main" val="0"/>
@@ -4061,7 +4452,7 @@
                           <pic:cNvPicPr/>
                         </pic:nvPicPr>
                         <pic:blipFill>
-                          <a:blip r:embed="rId24" cstate="print">
+                          <a:blip r:embed="rId26" cstate="print">
                             <a:extLst>
                               <a:ext uri="{28A0092B-C50C-407E-A947-70E740481C1C}">
                                 <a14:useLocalDpi xmlns:a14="http://schemas.microsoft.com/office/drawing/2010/main" val="0"/>
@@ -4119,7 +4510,7 @@
                           <pic:cNvPicPr/>
                         </pic:nvPicPr>
                         <pic:blipFill>
-                          <a:blip r:embed="rId25" cstate="print">
+                          <a:blip r:embed="rId27" cstate="print">
                             <a:extLst>
                               <a:ext uri="{28A0092B-C50C-407E-A947-70E740481C1C}">
                                 <a14:useLocalDpi xmlns:a14="http://schemas.microsoft.com/office/drawing/2010/main" val="0"/>
@@ -4320,6 +4711,7 @@
           <w:rFonts w:ascii="Times New Roman" w:hAnsi="Times New Roman" w:cs="Times New Roman"/>
           <w:lang w:val="en-US"/>
         </w:rPr>
+        <w:lastRenderedPageBreak/>
         <w:t>It means, that each letter of the message, we need to multiply by alpha’s values, then add beta’s values and finally, applying module alphabet’s size (in this case is 26</w:t>
       </w:r>
       <w:r>
@@ -4567,7 +4959,6 @@
           <w:rFonts w:ascii="Times New Roman" w:hAnsi="Times New Roman" w:cs="Times New Roman"/>
           <w:lang w:val="en-US"/>
         </w:rPr>
-        <w:lastRenderedPageBreak/>
         <w:t xml:space="preserve">One of the most useful algorithms in this practice is </w:t>
       </w:r>
       <w:r>
@@ -5310,6 +5701,7 @@
           <w:szCs w:val="22"/>
           <w:lang w:val="en-US"/>
         </w:rPr>
+        <w:lastRenderedPageBreak/>
         <w:t>int multiplicativeInverse (int alpha)</w:t>
       </w:r>
     </w:p>
@@ -5598,7 +5990,6 @@
         <w:rPr>
           <w:noProof/>
         </w:rPr>
-        <w:lastRenderedPageBreak/>
         <mc:AlternateContent>
           <mc:Choice Requires="wps">
             <w:drawing>
@@ -5686,7 +6077,7 @@
                                 <w:noProof/>
                                 <w:lang w:val="en-US"/>
                               </w:rPr>
-                              <w:t>2</w:t>
+                              <w:t>4</w:t>
                             </w:r>
                             <w:r>
                               <w:rPr>
@@ -5768,7 +6159,7 @@
                           <w:noProof/>
                           <w:lang w:val="en-US"/>
                         </w:rPr>
-                        <w:t>2</w:t>
+                        <w:t>4</w:t>
                       </w:r>
                       <w:r>
                         <w:rPr>
@@ -5831,7 +6222,7 @@
                     <pic:cNvPicPr/>
                   </pic:nvPicPr>
                   <pic:blipFill rotWithShape="1">
-                    <a:blip r:embed="rId26"/>
+                    <a:blip r:embed="rId28"/>
                     <a:srcRect b="17376"/>
                     <a:stretch/>
                   </pic:blipFill>
@@ -6072,6 +6463,7 @@
           <w:szCs w:val="22"/>
           <w:lang w:val="en-US"/>
         </w:rPr>
+        <w:lastRenderedPageBreak/>
         <w:t>Results</w:t>
       </w:r>
       <w:bookmarkEnd w:id="23"/>
@@ -6131,7 +6523,7 @@
                     <pic:cNvPicPr/>
                   </pic:nvPicPr>
                   <pic:blipFill rotWithShape="1">
-                    <a:blip r:embed="rId27"/>
+                    <a:blip r:embed="rId29"/>
                     <a:srcRect l="170" r="373" b="589"/>
                     <a:stretch/>
                   </pic:blipFill>
@@ -6318,7 +6710,7 @@
                                 <w:noProof/>
                                 <w:lang w:val="en-US"/>
                               </w:rPr>
-                              <w:t>3</w:t>
+                              <w:t>5</w:t>
                             </w:r>
                             <w:r>
                               <w:fldChar w:fldCharType="end"/>
@@ -6389,7 +6781,7 @@
                           <w:noProof/>
                           <w:lang w:val="en-US"/>
                         </w:rPr>
-                        <w:t>3</w:t>
+                        <w:t>5</w:t>
                       </w:r>
                       <w:r>
                         <w:fldChar w:fldCharType="end"/>
@@ -6435,7 +6827,6 @@
           <w:shd w:val="clear" w:color="auto" w:fill="FFFFFF"/>
           <w:lang w:val="en-US"/>
         </w:rPr>
-        <w:lastRenderedPageBreak/>
         <w:t>In figure 2, you could see the main menu, selecting first the option if you want to encrypt or decrypt a message from a file, then, you could select the values that alpha and beta are going to have through the execution of the program to obtain the cipher/decipher message.</w:t>
       </w:r>
     </w:p>
@@ -6533,7 +6924,7 @@
                                 <w:noProof/>
                                 <w:lang w:val="en-US"/>
                               </w:rPr>
-                              <w:t>4</w:t>
+                              <w:t>6</w:t>
                             </w:r>
                             <w:r>
                               <w:fldChar w:fldCharType="end"/>
@@ -6598,7 +6989,7 @@
                           <w:noProof/>
                           <w:lang w:val="en-US"/>
                         </w:rPr>
-                        <w:t>4</w:t>
+                        <w:t>6</w:t>
                       </w:r>
                       <w:r>
                         <w:fldChar w:fldCharType="end"/>
@@ -6654,7 +7045,7 @@
                     <pic:cNvPicPr/>
                   </pic:nvPicPr>
                   <pic:blipFill>
-                    <a:blip r:embed="rId28"/>
+                    <a:blip r:embed="rId30"/>
                     <a:stretch>
                       <a:fillRect/>
                     </a:stretch>
@@ -6820,6 +7211,7 @@
         <w:rPr>
           <w:noProof/>
         </w:rPr>
+        <w:lastRenderedPageBreak/>
         <w:drawing>
           <wp:inline distT="0" distB="0" distL="0" distR="0" wp14:anchorId="2BC0DBC6" wp14:editId="02A7800F">
             <wp:extent cx="5612130" cy="2726055"/>
@@ -6836,7 +7228,7 @@
                     <pic:cNvPicPr/>
                   </pic:nvPicPr>
                   <pic:blipFill>
-                    <a:blip r:embed="rId29"/>
+                    <a:blip r:embed="rId31"/>
                     <a:stretch>
                       <a:fillRect/>
                     </a:stretch>
@@ -6887,7 +7279,7 @@
           <w:noProof/>
           <w:lang w:val="en-US"/>
         </w:rPr>
-        <w:t>5</w:t>
+        <w:t>7</w:t>
       </w:r>
       <w:r>
         <w:fldChar w:fldCharType="end"/>
@@ -6921,7 +7313,6 @@
         <w:rPr>
           <w:noProof/>
         </w:rPr>
-        <w:lastRenderedPageBreak/>
         <w:drawing>
           <wp:inline distT="0" distB="0" distL="0" distR="0" wp14:anchorId="4CFB4356" wp14:editId="6E688C1E">
             <wp:extent cx="5612130" cy="2595880"/>
@@ -6938,7 +7329,7 @@
                     <pic:cNvPicPr/>
                   </pic:nvPicPr>
                   <pic:blipFill>
-                    <a:blip r:embed="rId30"/>
+                    <a:blip r:embed="rId32"/>
                     <a:stretch>
                       <a:fillRect/>
                     </a:stretch>
@@ -6989,7 +7380,7 @@
           <w:noProof/>
           <w:lang w:val="en-US"/>
         </w:rPr>
-        <w:t>6</w:t>
+        <w:t>8</w:t>
       </w:r>
       <w:r>
         <w:fldChar w:fldCharType="end"/>
@@ -7040,6 +7431,7 @@
         <w:rPr>
           <w:noProof/>
         </w:rPr>
+        <w:lastRenderedPageBreak/>
         <w:drawing>
           <wp:anchor distT="0" distB="0" distL="114300" distR="114300" simplePos="0" relativeHeight="251675648" behindDoc="0" locked="0" layoutInCell="1" allowOverlap="1" wp14:anchorId="2C20F336" wp14:editId="36722545">
             <wp:simplePos x="0" y="0"/>
@@ -7072,7 +7464,7 @@
                     <pic:cNvPicPr/>
                   </pic:nvPicPr>
                   <pic:blipFill rotWithShape="1">
-                    <a:blip r:embed="rId31"/>
+                    <a:blip r:embed="rId33"/>
                     <a:srcRect t="435" b="1"/>
                     <a:stretch/>
                   </pic:blipFill>
@@ -7184,7 +7576,7 @@
                                 <w:noProof/>
                                 <w:lang w:val="en-US"/>
                               </w:rPr>
-                              <w:t>7</w:t>
+                              <w:t>9</w:t>
                             </w:r>
                             <w:r>
                               <w:fldChar w:fldCharType="end"/>
@@ -7246,7 +7638,7 @@
                           <w:noProof/>
                           <w:lang w:val="en-US"/>
                         </w:rPr>
-                        <w:t>7</w:t>
+                        <w:t>9</w:t>
                       </w:r>
                       <w:r>
                         <w:fldChar w:fldCharType="end"/>
@@ -7386,36 +7778,19 @@
           <w:rFonts w:ascii="Times New Roman" w:hAnsi="Times New Roman" w:cs="Times New Roman"/>
           <w:lang w:val="en-US"/>
         </w:rPr>
-        <w:t>In the following image (Figure 7), we can see de “decrypted” message, but it’s unreadable because it has no sense, and the message we were expecting is “</w:t>
-      </w:r>
-      <w:proofErr w:type="spellStart"/>
-      <w:r>
-        <w:rPr>
-          <w:rFonts w:ascii="Times New Roman" w:hAnsi="Times New Roman" w:cs="Times New Roman"/>
-          <w:lang w:val="en-US"/>
-        </w:rPr>
-        <w:t>mary</w:t>
-      </w:r>
-      <w:proofErr w:type="spellEnd"/>
-      <w:r>
-        <w:rPr>
-          <w:rFonts w:ascii="Times New Roman" w:hAnsi="Times New Roman" w:cs="Times New Roman"/>
-          <w:lang w:val="en-US"/>
-        </w:rPr>
-        <w:t xml:space="preserve"> had a little lamb”, like in the original message written in the text file.</w:t>
-      </w:r>
-    </w:p>
-    <w:p>
-      <w:pPr>
-        <w:rPr>
-          <w:lang w:val="en-US"/>
-        </w:rPr>
-      </w:pPr>
-      <w:r>
-        <w:rPr>
-          <w:noProof/>
-        </w:rPr>
-        <w:lastRenderedPageBreak/>
+        <w:t>In the following image (Figure 7), we can see de “decrypted” message, but it’s unreadable because it has no sense, and the message we were expecting is “mary had a little lamb”, like in the original message written in the text file.</w:t>
+      </w:r>
+    </w:p>
+    <w:p>
+      <w:pPr>
+        <w:rPr>
+          <w:lang w:val="en-US"/>
+        </w:rPr>
+      </w:pPr>
+      <w:r>
+        <w:rPr>
+          <w:noProof/>
+        </w:rPr>
         <mc:AlternateContent>
           <mc:Choice Requires="wps">
             <w:drawing>
@@ -7491,7 +7866,7 @@
                                 <w:noProof/>
                                 <w:lang w:val="en-US"/>
                               </w:rPr>
-                              <w:t>8</w:t>
+                              <w:t>10</w:t>
                             </w:r>
                             <w:r>
                               <w:fldChar w:fldCharType="end"/>
@@ -7553,7 +7928,7 @@
                           <w:noProof/>
                           <w:lang w:val="en-US"/>
                         </w:rPr>
-                        <w:t>8</w:t>
+                        <w:t>10</w:t>
                       </w:r>
                       <w:r>
                         <w:fldChar w:fldCharType="end"/>
@@ -7609,7 +7984,7 @@
                     <pic:cNvPicPr/>
                   </pic:nvPicPr>
                   <pic:blipFill>
-                    <a:blip r:embed="rId32"/>
+                    <a:blip r:embed="rId34"/>
                     <a:stretch>
                       <a:fillRect/>
                     </a:stretch>
@@ -7724,6 +8099,7 @@
         <w:rPr>
           <w:noProof/>
         </w:rPr>
+        <w:lastRenderedPageBreak/>
         <mc:AlternateContent>
           <mc:Choice Requires="wps">
             <w:drawing>
@@ -7799,7 +8175,7 @@
                                 <w:noProof/>
                                 <w:lang w:val="en-US"/>
                               </w:rPr>
-                              <w:t>9</w:t>
+                              <w:t>11</w:t>
                             </w:r>
                             <w:r>
                               <w:fldChar w:fldCharType="end"/>
@@ -7861,7 +8237,7 @@
                           <w:noProof/>
                           <w:lang w:val="en-US"/>
                         </w:rPr>
-                        <w:t>9</w:t>
+                        <w:t>11</w:t>
                       </w:r>
                       <w:r>
                         <w:fldChar w:fldCharType="end"/>
@@ -7917,7 +8293,7 @@
                     <pic:cNvPicPr/>
                   </pic:nvPicPr>
                   <pic:blipFill>
-                    <a:blip r:embed="rId33"/>
+                    <a:blip r:embed="rId35"/>
                     <a:stretch>
                       <a:fillRect/>
                     </a:stretch>
@@ -8063,7 +8439,6 @@
         <w:rPr>
           <w:noProof/>
         </w:rPr>
-        <w:lastRenderedPageBreak/>
         <mc:AlternateContent>
           <mc:Choice Requires="wps">
             <w:drawing>
@@ -8139,7 +8514,7 @@
                                 <w:noProof/>
                                 <w:lang w:val="en-US"/>
                               </w:rPr>
-                              <w:t>10</w:t>
+                              <w:t>12</w:t>
                             </w:r>
                             <w:r>
                               <w:fldChar w:fldCharType="end"/>
@@ -8208,7 +8583,7 @@
                           <w:noProof/>
                           <w:lang w:val="en-US"/>
                         </w:rPr>
-                        <w:t>10</w:t>
+                        <w:t>12</w:t>
                       </w:r>
                       <w:r>
                         <w:fldChar w:fldCharType="end"/>
@@ -8271,7 +8646,7 @@
                     <pic:cNvPicPr/>
                   </pic:nvPicPr>
                   <pic:blipFill>
-                    <a:blip r:embed="rId34"/>
+                    <a:blip r:embed="rId36"/>
                     <a:stretch>
                       <a:fillRect/>
                     </a:stretch>
@@ -8348,6 +8723,7 @@
           <w:szCs w:val="22"/>
           <w:lang w:val="en-US"/>
         </w:rPr>
+        <w:lastRenderedPageBreak/>
         <w:t>Discussion:</w:t>
       </w:r>
       <w:bookmarkEnd w:id="24"/>
@@ -8706,7 +9082,6 @@
           <w:szCs w:val="22"/>
           <w:lang w:val="en-US"/>
         </w:rPr>
-        <w:lastRenderedPageBreak/>
         <w:t>Generally, my program could be applied at any alphabet, with some little fixes, but for example I implemented the alphabet size dynamic, so, we could have only a part of it and calculate correctly the ciphered/deciphered text from 2 simple values.</w:t>
       </w:r>
     </w:p>
@@ -8914,7 +9289,7 @@
         </w:rPr>
         <w:t xml:space="preserve">Available: </w:t>
       </w:r>
-      <w:hyperlink r:id="rId35" w:history="1">
+      <w:hyperlink r:id="rId37" w:history="1">
         <w:r>
           <w:rPr>
             <w:rStyle w:val="Hipervnculo"/>
@@ -8997,7 +9372,7 @@
         </w:rPr>
         <w:t xml:space="preserve">’, 2012, [Online], Available: </w:t>
       </w:r>
-      <w:hyperlink r:id="rId36" w:history="1">
+      <w:hyperlink r:id="rId38" w:history="1">
         <w:r>
           <w:rPr>
             <w:rStyle w:val="Hipervnculo"/>
@@ -9061,6 +9436,7 @@
           <w:b/>
           <w:lang w:val="en-US"/>
         </w:rPr>
+        <w:lastRenderedPageBreak/>
         <w:t xml:space="preserve">[4] </w:t>
       </w:r>
       <w:r>
@@ -9105,7 +9481,7 @@
         </w:rPr>
         <w:t xml:space="preserve">Available: </w:t>
       </w:r>
-      <w:hyperlink r:id="rId37" w:history="1">
+      <w:hyperlink r:id="rId39" w:history="1">
         <w:r>
           <w:rPr>
             <w:rStyle w:val="Hipervnculo"/>
@@ -9126,21 +9502,7 @@
         <w:rPr>
           <w:rFonts w:ascii="Times New Roman" w:hAnsi="Times New Roman" w:cs="Times New Roman"/>
         </w:rPr>
-        <w:t>[</w:t>
-      </w:r>
-      <w:proofErr w:type="spellStart"/>
-      <w:r>
-        <w:rPr>
-          <w:rFonts w:ascii="Times New Roman" w:hAnsi="Times New Roman" w:cs="Times New Roman"/>
-        </w:rPr>
-        <w:t>Accessed</w:t>
-      </w:r>
-      <w:proofErr w:type="spellEnd"/>
-      <w:r>
-        <w:rPr>
-          <w:rFonts w:ascii="Times New Roman" w:hAnsi="Times New Roman" w:cs="Times New Roman"/>
-        </w:rPr>
-        <w:t>: 27 – August – 2017].</w:t>
+        <w:t>[Accessed: 27 – August – 2017].</w:t>
       </w:r>
     </w:p>
     <w:p>
@@ -9185,7 +9547,7 @@
         </w:rPr>
         <w:t xml:space="preserve">Available: </w:t>
       </w:r>
-      <w:hyperlink r:id="rId38" w:history="1">
+      <w:hyperlink r:id="rId40" w:history="1">
         <w:r>
           <w:rPr>
             <w:rStyle w:val="Hipervnculo"/>
@@ -9380,7 +9742,6 @@
           <w:b/>
           <w:lang w:val="en-US"/>
         </w:rPr>
-        <w:lastRenderedPageBreak/>
         <w:t>Affine.c</w:t>
       </w:r>
     </w:p>
@@ -13791,7 +14152,6 @@
           <w:szCs w:val="16"/>
           <w:lang w:val="en-US"/>
         </w:rPr>
-        <w:lastRenderedPageBreak/>
         <w:tab/>
       </w:r>
       <w:r>
@@ -17524,6 +17884,7 @@
           <w:szCs w:val="16"/>
           <w:lang w:val="en-US"/>
         </w:rPr>
+        <w:lastRenderedPageBreak/>
         <w:tab/>
       </w:r>
       <w:r>
@@ -21641,7 +22002,6 @@
           <w:szCs w:val="16"/>
           <w:lang w:val="en-US"/>
         </w:rPr>
-        <w:lastRenderedPageBreak/>
         <w:t>//DECRYPTION FUNCTIONS</w:t>
       </w:r>
     </w:p>
@@ -29698,7 +30058,6 @@
           <w:szCs w:val="16"/>
           <w:lang w:val="en-US"/>
         </w:rPr>
-        <w:lastRenderedPageBreak/>
         <w:tab/>
       </w:r>
       <w:r>
@@ -33682,6 +34041,7 @@
           <w:sz w:val="16"/>
           <w:szCs w:val="16"/>
         </w:rPr>
+        <w:lastRenderedPageBreak/>
         <w:tab/>
       </w:r>
       <w:r>
@@ -38195,7 +38555,6 @@
           <w:szCs w:val="16"/>
           <w:lang w:val="en-US"/>
         </w:rPr>
-        <w:lastRenderedPageBreak/>
         <w:t>void</w:t>
       </w:r>
       <w:r>
@@ -41285,6 +41644,7 @@
           <w:szCs w:val="16"/>
           <w:lang w:val="en-US"/>
         </w:rPr>
+        <w:lastRenderedPageBreak/>
         <w:t>int</w:t>
       </w:r>
       <w:r>
@@ -43579,7 +43939,7 @@
       </w:pPr>
     </w:p>
     <w:sectPr>
-      <w:footerReference w:type="default" r:id="rId39"/>
+      <w:footerReference w:type="default" r:id="rId41"/>
       <w:pgSz w:w="12240" w:h="15840"/>
       <w:pgMar w:top="1417" w:right="1701" w:bottom="1417" w:left="1701" w:header="708" w:footer="708" w:gutter="0"/>
       <w:pgNumType w:start="1"/>
@@ -43747,7 +44107,7 @@
       <w:rPr>
         <w:noProof/>
       </w:rPr>
-      <w:t>2</w:t>
+      <w:t>17</w:t>
     </w:r>
     <w:r>
       <w:rPr>
@@ -45538,7 +45898,7 @@
 </file>
 
 <file path=customXml/itemProps1.xml><?xml version="1.0" encoding="utf-8"?>
-<ds:datastoreItem xmlns:ds="http://schemas.openxmlformats.org/officeDocument/2006/customXml" ds:itemID="{9D1D14B5-524D-40D1-B799-436CABBF49CE}">
+<ds:datastoreItem xmlns:ds="http://schemas.openxmlformats.org/officeDocument/2006/customXml" ds:itemID="{FF7C2EDF-DA7F-4E30-9DA7-7E7E4B1E7115}">
   <ds:schemaRefs>
     <ds:schemaRef ds:uri="http://schemas.openxmlformats.org/officeDocument/2006/bibliography"/>
   </ds:schemaRefs>

</xml_diff>